<commit_message>
change some params to optional
</commit_message>
<xml_diff>
--- a/docs/fen_api.docx
+++ b/docs/fen_api.docx
@@ -8,6 +8,8 @@
           <w:rFonts w:hint="eastAsia"/>
         </w:rPr>
       </w:pPr>
+      <w:bookmarkStart w:id="39" w:name="_GoBack"/>
+      <w:bookmarkEnd w:id="39"/>
     </w:p>
     <w:p>
       <w:pPr/>
@@ -54,7 +56,7 @@
           <w:szCs w:val="52"/>
         </w:rPr>
       </w:pPr>
-      <w:bookmarkStart w:id="0" w:name="_Toc586384535"/>
+      <w:bookmarkStart w:id="0" w:name="_Toc314391974"/>
       <w:r>
         <w:rPr>
           <w:rFonts w:hint="eastAsia" w:ascii="微软雅黑" w:hAnsi="微软雅黑" w:eastAsia="微软雅黑"/>
@@ -236,7 +238,7 @@
               <w:szCs w:val="22"/>
               <w:lang w:val="en-US" w:eastAsia="zh-CN" w:bidi="ar-SA"/>
             </w:rPr>
-            <w:instrText xml:space="preserve"> HYPERLINK \l _Toc586384535 </w:instrText>
+            <w:instrText xml:space="preserve"> HYPERLINK \l _Toc314391974 </w:instrText>
           </w:r>
           <w:r>
             <w:rPr>
@@ -281,7 +283,7 @@
               <w:szCs w:val="22"/>
               <w:lang w:val="en-US" w:eastAsia="zh-CN" w:bidi="ar-SA"/>
             </w:rPr>
-            <w:instrText xml:space="preserve"> PAGEREF _Toc586384535 </w:instrText>
+            <w:instrText xml:space="preserve"> PAGEREF _Toc314391974 </w:instrText>
           </w:r>
           <w:r>
             <w:rPr>
@@ -351,7 +353,7 @@
               <w:szCs w:val="22"/>
               <w:lang w:val="zh-CN" w:eastAsia="zh-CN" w:bidi="ar-SA"/>
             </w:rPr>
-            <w:instrText xml:space="preserve"> HYPERLINK \l _Toc683034797 </w:instrText>
+            <w:instrText xml:space="preserve"> HYPERLINK \l _Toc980048251 </w:instrText>
           </w:r>
           <w:r>
             <w:rPr>
@@ -434,7 +436,7 @@
               <w:szCs w:val="22"/>
               <w:lang w:val="en-US" w:eastAsia="zh-CN" w:bidi="ar-SA"/>
             </w:rPr>
-            <w:instrText xml:space="preserve"> PAGEREF _Toc683034797 </w:instrText>
+            <w:instrText xml:space="preserve"> PAGEREF _Toc980048251 </w:instrText>
           </w:r>
           <w:r>
             <w:rPr>
@@ -505,7 +507,7 @@
               <w:szCs w:val="22"/>
               <w:lang w:val="zh-CN" w:eastAsia="zh-CN" w:bidi="ar-SA"/>
             </w:rPr>
-            <w:instrText xml:space="preserve"> HYPERLINK \l _Toc320776248 </w:instrText>
+            <w:instrText xml:space="preserve"> HYPERLINK \l _Toc2128683694 </w:instrText>
           </w:r>
           <w:r>
             <w:rPr>
@@ -570,7 +572,7 @@
               <w:szCs w:val="22"/>
               <w:lang w:val="en-US" w:eastAsia="zh-CN" w:bidi="ar-SA"/>
             </w:rPr>
-            <w:instrText xml:space="preserve"> PAGEREF _Toc320776248 </w:instrText>
+            <w:instrText xml:space="preserve"> PAGEREF _Toc2128683694 </w:instrText>
           </w:r>
           <w:r>
             <w:rPr>
@@ -641,7 +643,7 @@
               <w:szCs w:val="22"/>
               <w:lang w:val="zh-CN" w:eastAsia="zh-CN" w:bidi="ar-SA"/>
             </w:rPr>
-            <w:instrText xml:space="preserve"> HYPERLINK \l _Toc1842030923 </w:instrText>
+            <w:instrText xml:space="preserve"> HYPERLINK \l _Toc1670774068 </w:instrText>
           </w:r>
           <w:r>
             <w:rPr>
@@ -706,7 +708,7 @@
               <w:szCs w:val="22"/>
               <w:lang w:val="en-US" w:eastAsia="zh-CN" w:bidi="ar-SA"/>
             </w:rPr>
-            <w:instrText xml:space="preserve"> PAGEREF _Toc1842030923 </w:instrText>
+            <w:instrText xml:space="preserve"> PAGEREF _Toc1670774068 </w:instrText>
           </w:r>
           <w:r>
             <w:rPr>
@@ -777,7 +779,7 @@
               <w:szCs w:val="22"/>
               <w:lang w:val="zh-CN" w:eastAsia="zh-CN" w:bidi="ar-SA"/>
             </w:rPr>
-            <w:instrText xml:space="preserve"> HYPERLINK \l _Toc194773464 </w:instrText>
+            <w:instrText xml:space="preserve"> HYPERLINK \l _Toc322197143 </w:instrText>
           </w:r>
           <w:r>
             <w:rPr>
@@ -842,7 +844,7 @@
               <w:szCs w:val="22"/>
               <w:lang w:val="en-US" w:eastAsia="zh-CN" w:bidi="ar-SA"/>
             </w:rPr>
-            <w:instrText xml:space="preserve"> PAGEREF _Toc194773464 </w:instrText>
+            <w:instrText xml:space="preserve"> PAGEREF _Toc322197143 </w:instrText>
           </w:r>
           <w:r>
             <w:rPr>
@@ -913,7 +915,7 @@
               <w:szCs w:val="22"/>
               <w:lang w:val="zh-CN" w:eastAsia="zh-CN" w:bidi="ar-SA"/>
             </w:rPr>
-            <w:instrText xml:space="preserve"> HYPERLINK \l _Toc32416082 </w:instrText>
+            <w:instrText xml:space="preserve"> HYPERLINK \l _Toc1071744182 </w:instrText>
           </w:r>
           <w:r>
             <w:rPr>
@@ -978,7 +980,7 @@
               <w:szCs w:val="22"/>
               <w:lang w:val="en-US" w:eastAsia="zh-CN" w:bidi="ar-SA"/>
             </w:rPr>
-            <w:instrText xml:space="preserve"> PAGEREF _Toc32416082 </w:instrText>
+            <w:instrText xml:space="preserve"> PAGEREF _Toc1071744182 </w:instrText>
           </w:r>
           <w:r>
             <w:rPr>
@@ -1049,7 +1051,7 @@
               <w:szCs w:val="22"/>
               <w:lang w:val="zh-CN" w:eastAsia="zh-CN" w:bidi="ar-SA"/>
             </w:rPr>
-            <w:instrText xml:space="preserve"> HYPERLINK \l _Toc1735788159 </w:instrText>
+            <w:instrText xml:space="preserve"> HYPERLINK \l _Toc904502901 </w:instrText>
           </w:r>
           <w:r>
             <w:rPr>
@@ -1114,7 +1116,7 @@
               <w:szCs w:val="22"/>
               <w:lang w:val="en-US" w:eastAsia="zh-CN" w:bidi="ar-SA"/>
             </w:rPr>
-            <w:instrText xml:space="preserve"> PAGEREF _Toc1735788159 </w:instrText>
+            <w:instrText xml:space="preserve"> PAGEREF _Toc904502901 </w:instrText>
           </w:r>
           <w:r>
             <w:rPr>
@@ -1185,7 +1187,7 @@
               <w:szCs w:val="22"/>
               <w:lang w:val="zh-CN" w:eastAsia="zh-CN" w:bidi="ar-SA"/>
             </w:rPr>
-            <w:instrText xml:space="preserve"> HYPERLINK \l _Toc1769566508 </w:instrText>
+            <w:instrText xml:space="preserve"> HYPERLINK \l _Toc1948169962 </w:instrText>
           </w:r>
           <w:r>
             <w:rPr>
@@ -1250,7 +1252,7 @@
               <w:szCs w:val="22"/>
               <w:lang w:val="en-US" w:eastAsia="zh-CN" w:bidi="ar-SA"/>
             </w:rPr>
-            <w:instrText xml:space="preserve"> PAGEREF _Toc1769566508 </w:instrText>
+            <w:instrText xml:space="preserve"> PAGEREF _Toc1948169962 </w:instrText>
           </w:r>
           <w:r>
             <w:rPr>
@@ -1321,7 +1323,7 @@
               <w:szCs w:val="22"/>
               <w:lang w:val="zh-CN" w:eastAsia="zh-CN" w:bidi="ar-SA"/>
             </w:rPr>
-            <w:instrText xml:space="preserve"> HYPERLINK \l _Toc223227191 </w:instrText>
+            <w:instrText xml:space="preserve"> HYPERLINK \l _Toc2125258829 </w:instrText>
           </w:r>
           <w:r>
             <w:rPr>
@@ -1386,7 +1388,7 @@
               <w:szCs w:val="22"/>
               <w:lang w:val="en-US" w:eastAsia="zh-CN" w:bidi="ar-SA"/>
             </w:rPr>
-            <w:instrText xml:space="preserve"> PAGEREF _Toc223227191 </w:instrText>
+            <w:instrText xml:space="preserve"> PAGEREF _Toc2125258829 </w:instrText>
           </w:r>
           <w:r>
             <w:rPr>
@@ -1457,7 +1459,7 @@
               <w:szCs w:val="22"/>
               <w:lang w:val="zh-CN" w:eastAsia="zh-CN" w:bidi="ar-SA"/>
             </w:rPr>
-            <w:instrText xml:space="preserve"> HYPERLINK \l _Toc587318530 </w:instrText>
+            <w:instrText xml:space="preserve"> HYPERLINK \l _Toc1044798725 </w:instrText>
           </w:r>
           <w:r>
             <w:rPr>
@@ -1522,7 +1524,7 @@
               <w:szCs w:val="22"/>
               <w:lang w:val="en-US" w:eastAsia="zh-CN" w:bidi="ar-SA"/>
             </w:rPr>
-            <w:instrText xml:space="preserve"> PAGEREF _Toc587318530 </w:instrText>
+            <w:instrText xml:space="preserve"> PAGEREF _Toc1044798725 </w:instrText>
           </w:r>
           <w:r>
             <w:rPr>
@@ -1593,7 +1595,7 @@
               <w:szCs w:val="22"/>
               <w:lang w:val="zh-CN" w:eastAsia="zh-CN" w:bidi="ar-SA"/>
             </w:rPr>
-            <w:instrText xml:space="preserve"> HYPERLINK \l _Toc651902636 </w:instrText>
+            <w:instrText xml:space="preserve"> HYPERLINK \l _Toc1106481897 </w:instrText>
           </w:r>
           <w:r>
             <w:rPr>
@@ -1658,7 +1660,7 @@
               <w:szCs w:val="22"/>
               <w:lang w:val="en-US" w:eastAsia="zh-CN" w:bidi="ar-SA"/>
             </w:rPr>
-            <w:instrText xml:space="preserve"> PAGEREF _Toc651902636 </w:instrText>
+            <w:instrText xml:space="preserve"> PAGEREF _Toc1106481897 </w:instrText>
           </w:r>
           <w:r>
             <w:rPr>
@@ -1729,7 +1731,7 @@
               <w:szCs w:val="22"/>
               <w:lang w:val="zh-CN" w:eastAsia="zh-CN" w:bidi="ar-SA"/>
             </w:rPr>
-            <w:instrText xml:space="preserve"> HYPERLINK \l _Toc185343061 </w:instrText>
+            <w:instrText xml:space="preserve"> HYPERLINK \l _Toc432520504 </w:instrText>
           </w:r>
           <w:r>
             <w:rPr>
@@ -1794,7 +1796,7 @@
               <w:szCs w:val="22"/>
               <w:lang w:val="en-US" w:eastAsia="zh-CN" w:bidi="ar-SA"/>
             </w:rPr>
-            <w:instrText xml:space="preserve"> PAGEREF _Toc185343061 </w:instrText>
+            <w:instrText xml:space="preserve"> PAGEREF _Toc432520504 </w:instrText>
           </w:r>
           <w:r>
             <w:rPr>
@@ -1865,7 +1867,7 @@
               <w:szCs w:val="22"/>
               <w:lang w:val="zh-CN" w:eastAsia="zh-CN" w:bidi="ar-SA"/>
             </w:rPr>
-            <w:instrText xml:space="preserve"> HYPERLINK \l _Toc1930617528 </w:instrText>
+            <w:instrText xml:space="preserve"> HYPERLINK \l _Toc971485631 </w:instrText>
           </w:r>
           <w:r>
             <w:rPr>
@@ -1930,7 +1932,7 @@
               <w:szCs w:val="22"/>
               <w:lang w:val="en-US" w:eastAsia="zh-CN" w:bidi="ar-SA"/>
             </w:rPr>
-            <w:instrText xml:space="preserve"> PAGEREF _Toc1930617528 </w:instrText>
+            <w:instrText xml:space="preserve"> PAGEREF _Toc971485631 </w:instrText>
           </w:r>
           <w:r>
             <w:rPr>
@@ -2001,7 +2003,7 @@
               <w:szCs w:val="22"/>
               <w:lang w:val="zh-CN" w:eastAsia="zh-CN" w:bidi="ar-SA"/>
             </w:rPr>
-            <w:instrText xml:space="preserve"> HYPERLINK \l _Toc1510944798 </w:instrText>
+            <w:instrText xml:space="preserve"> HYPERLINK \l _Toc637201394 </w:instrText>
           </w:r>
           <w:r>
             <w:rPr>
@@ -2024,17 +2026,17 @@
           </w:r>
           <w:r>
             <w:rPr>
-              <w:rFonts w:hint="default" w:asciiTheme="minorEastAsia" w:hAnsiTheme="minorEastAsia" w:eastAsiaTheme="minorEastAsia" w:cstheme="minorHAnsi"/>
+              <w:rFonts w:asciiTheme="minorEastAsia" w:hAnsiTheme="minorEastAsia" w:eastAsiaTheme="minorEastAsia" w:cstheme="minorHAnsi"/>
               <w:bCs/>
               <w:kern w:val="2"/>
               <w:szCs w:val="32"/>
-              <w:lang w:eastAsia="zh-CN" w:bidi="ar-SA"/>
+              <w:lang w:val="en-US" w:eastAsia="zh-CN" w:bidi="ar-SA"/>
             </w:rPr>
             <w:t xml:space="preserve">.1 </w:t>
           </w:r>
           <w:r>
             <w:rPr>
-              <w:rFonts w:hint="default" w:asciiTheme="minorEastAsia" w:hAnsiTheme="minorEastAsia" w:eastAsiaTheme="minorEastAsia" w:cstheme="minorHAnsi"/>
+              <w:rFonts w:asciiTheme="minorEastAsia" w:hAnsiTheme="minorEastAsia" w:eastAsiaTheme="minorEastAsia" w:cstheme="minorHAnsi"/>
               <w:kern w:val="2"/>
               <w:szCs w:val="22"/>
               <w:lang w:val="en-US" w:eastAsia="zh-CN" w:bidi="ar-SA"/>
@@ -2066,7 +2068,7 @@
               <w:szCs w:val="22"/>
               <w:lang w:val="en-US" w:eastAsia="zh-CN" w:bidi="ar-SA"/>
             </w:rPr>
-            <w:instrText xml:space="preserve"> PAGEREF _Toc1510944798 </w:instrText>
+            <w:instrText xml:space="preserve"> PAGEREF _Toc637201394 </w:instrText>
           </w:r>
           <w:r>
             <w:rPr>
@@ -2097,11 +2099,11 @@
           </w:r>
           <w:r>
             <w:rPr>
-              <w:rFonts w:hint="default" w:asciiTheme="minorEastAsia" w:hAnsiTheme="minorEastAsia" w:eastAsiaTheme="minorEastAsia" w:cstheme="minorHAnsi"/>
+              <w:rFonts w:asciiTheme="minorEastAsia" w:hAnsiTheme="minorEastAsia" w:eastAsiaTheme="minorEastAsia" w:cstheme="minorHAnsi"/>
               <w:bCs/>
               <w:kern w:val="2"/>
               <w:szCs w:val="32"/>
-              <w:lang w:eastAsia="zh-CN" w:bidi="ar-SA"/>
+              <w:lang w:val="en-US" w:eastAsia="zh-CN" w:bidi="ar-SA"/>
             </w:rPr>
             <w:fldChar w:fldCharType="end"/>
           </w:r>
@@ -2137,7 +2139,7 @@
               <w:szCs w:val="22"/>
               <w:lang w:val="zh-CN" w:eastAsia="zh-CN" w:bidi="ar-SA"/>
             </w:rPr>
-            <w:instrText xml:space="preserve"> HYPERLINK \l _Toc25327300 </w:instrText>
+            <w:instrText xml:space="preserve"> HYPERLINK \l _Toc1607088060 </w:instrText>
           </w:r>
           <w:r>
             <w:rPr>
@@ -2202,7 +2204,7 @@
               <w:szCs w:val="22"/>
               <w:lang w:val="en-US" w:eastAsia="zh-CN" w:bidi="ar-SA"/>
             </w:rPr>
-            <w:instrText xml:space="preserve"> PAGEREF _Toc25327300 </w:instrText>
+            <w:instrText xml:space="preserve"> PAGEREF _Toc1607088060 </w:instrText>
           </w:r>
           <w:r>
             <w:rPr>
@@ -2273,7 +2275,7 @@
               <w:szCs w:val="22"/>
               <w:lang w:val="zh-CN" w:eastAsia="zh-CN" w:bidi="ar-SA"/>
             </w:rPr>
-            <w:instrText xml:space="preserve"> HYPERLINK \l _Toc869338679 </w:instrText>
+            <w:instrText xml:space="preserve"> HYPERLINK \l _Toc1244805749 </w:instrText>
           </w:r>
           <w:r>
             <w:rPr>
@@ -2338,7 +2340,7 @@
               <w:szCs w:val="22"/>
               <w:lang w:val="en-US" w:eastAsia="zh-CN" w:bidi="ar-SA"/>
             </w:rPr>
-            <w:instrText xml:space="preserve"> PAGEREF _Toc869338679 </w:instrText>
+            <w:instrText xml:space="preserve"> PAGEREF _Toc1244805749 </w:instrText>
           </w:r>
           <w:r>
             <w:rPr>
@@ -2409,7 +2411,7 @@
               <w:szCs w:val="22"/>
               <w:lang w:val="zh-CN" w:eastAsia="zh-CN" w:bidi="ar-SA"/>
             </w:rPr>
-            <w:instrText xml:space="preserve"> HYPERLINK \l _Toc1014959527 </w:instrText>
+            <w:instrText xml:space="preserve"> HYPERLINK \l _Toc566360928 </w:instrText>
           </w:r>
           <w:r>
             <w:rPr>
@@ -2474,7 +2476,7 @@
               <w:szCs w:val="22"/>
               <w:lang w:val="en-US" w:eastAsia="zh-CN" w:bidi="ar-SA"/>
             </w:rPr>
-            <w:instrText xml:space="preserve"> PAGEREF _Toc1014959527 </w:instrText>
+            <w:instrText xml:space="preserve"> PAGEREF _Toc566360928 </w:instrText>
           </w:r>
           <w:r>
             <w:rPr>
@@ -2545,7 +2547,7 @@
               <w:szCs w:val="22"/>
               <w:lang w:val="zh-CN" w:eastAsia="zh-CN" w:bidi="ar-SA"/>
             </w:rPr>
-            <w:instrText xml:space="preserve"> HYPERLINK \l _Toc1887815832 </w:instrText>
+            <w:instrText xml:space="preserve"> HYPERLINK \l _Toc2057665810 </w:instrText>
           </w:r>
           <w:r>
             <w:rPr>
@@ -2610,7 +2612,7 @@
               <w:szCs w:val="22"/>
               <w:lang w:val="en-US" w:eastAsia="zh-CN" w:bidi="ar-SA"/>
             </w:rPr>
-            <w:instrText xml:space="preserve"> PAGEREF _Toc1887815832 </w:instrText>
+            <w:instrText xml:space="preserve"> PAGEREF _Toc2057665810 </w:instrText>
           </w:r>
           <w:r>
             <w:rPr>
@@ -2681,7 +2683,7 @@
               <w:szCs w:val="22"/>
               <w:lang w:val="zh-CN" w:eastAsia="zh-CN" w:bidi="ar-SA"/>
             </w:rPr>
-            <w:instrText xml:space="preserve"> HYPERLINK \l _Toc781530594 </w:instrText>
+            <w:instrText xml:space="preserve"> HYPERLINK \l _Toc652945190 </w:instrText>
           </w:r>
           <w:r>
             <w:rPr>
@@ -2704,11 +2706,11 @@
           </w:r>
           <w:r>
             <w:rPr>
-              <w:rFonts w:hint="default" w:asciiTheme="minorEastAsia" w:hAnsiTheme="minorEastAsia" w:eastAsiaTheme="minorEastAsia" w:cstheme="minorHAnsi"/>
+              <w:rFonts w:asciiTheme="minorEastAsia" w:hAnsiTheme="minorEastAsia" w:eastAsiaTheme="minorEastAsia" w:cstheme="minorHAnsi"/>
               <w:bCs/>
               <w:kern w:val="2"/>
               <w:szCs w:val="32"/>
-              <w:lang w:eastAsia="zh-CN" w:bidi="ar-SA"/>
+              <w:lang w:val="en-US" w:eastAsia="zh-CN" w:bidi="ar-SA"/>
             </w:rPr>
             <w:t xml:space="preserve">.2 </w:t>
           </w:r>
@@ -2723,7 +2725,7 @@
           </w:r>
           <w:r>
             <w:rPr>
-              <w:rFonts w:hint="default" w:asciiTheme="minorEastAsia" w:hAnsiTheme="minorEastAsia" w:eastAsiaTheme="minorEastAsia" w:cstheme="minorHAnsi"/>
+              <w:rFonts w:asciiTheme="minorEastAsia" w:hAnsiTheme="minorEastAsia" w:eastAsiaTheme="minorEastAsia" w:cstheme="minorHAnsi"/>
               <w:kern w:val="2"/>
               <w:szCs w:val="22"/>
               <w:lang w:val="en-US" w:eastAsia="zh-CN" w:bidi="ar-SA"/>
@@ -2755,7 +2757,7 @@
               <w:szCs w:val="22"/>
               <w:lang w:val="en-US" w:eastAsia="zh-CN" w:bidi="ar-SA"/>
             </w:rPr>
-            <w:instrText xml:space="preserve"> PAGEREF _Toc781530594 </w:instrText>
+            <w:instrText xml:space="preserve"> PAGEREF _Toc652945190 </w:instrText>
           </w:r>
           <w:r>
             <w:rPr>
@@ -2786,11 +2788,11 @@
           </w:r>
           <w:r>
             <w:rPr>
-              <w:rFonts w:hint="default" w:asciiTheme="minorEastAsia" w:hAnsiTheme="minorEastAsia" w:eastAsiaTheme="minorEastAsia" w:cstheme="minorHAnsi"/>
+              <w:rFonts w:asciiTheme="minorEastAsia" w:hAnsiTheme="minorEastAsia" w:eastAsiaTheme="minorEastAsia" w:cstheme="minorHAnsi"/>
               <w:bCs/>
               <w:kern w:val="2"/>
               <w:szCs w:val="32"/>
-              <w:lang w:eastAsia="zh-CN" w:bidi="ar-SA"/>
+              <w:lang w:val="en-US" w:eastAsia="zh-CN" w:bidi="ar-SA"/>
             </w:rPr>
             <w:fldChar w:fldCharType="end"/>
           </w:r>
@@ -2826,7 +2828,7 @@
               <w:szCs w:val="22"/>
               <w:lang w:val="zh-CN" w:eastAsia="zh-CN" w:bidi="ar-SA"/>
             </w:rPr>
-            <w:instrText xml:space="preserve"> HYPERLINK \l _Toc1664628316 </w:instrText>
+            <w:instrText xml:space="preserve"> HYPERLINK \l _Toc1748463249 </w:instrText>
           </w:r>
           <w:r>
             <w:rPr>
@@ -2891,7 +2893,7 @@
               <w:szCs w:val="22"/>
               <w:lang w:val="en-US" w:eastAsia="zh-CN" w:bidi="ar-SA"/>
             </w:rPr>
-            <w:instrText xml:space="preserve"> PAGEREF _Toc1664628316 </w:instrText>
+            <w:instrText xml:space="preserve"> PAGEREF _Toc1748463249 </w:instrText>
           </w:r>
           <w:r>
             <w:rPr>
@@ -2962,7 +2964,7 @@
               <w:szCs w:val="22"/>
               <w:lang w:val="zh-CN" w:eastAsia="zh-CN" w:bidi="ar-SA"/>
             </w:rPr>
-            <w:instrText xml:space="preserve"> HYPERLINK \l _Toc1970292882 </w:instrText>
+            <w:instrText xml:space="preserve"> HYPERLINK \l _Toc950599483 </w:instrText>
           </w:r>
           <w:r>
             <w:rPr>
@@ -3027,7 +3029,7 @@
               <w:szCs w:val="22"/>
               <w:lang w:val="en-US" w:eastAsia="zh-CN" w:bidi="ar-SA"/>
             </w:rPr>
-            <w:instrText xml:space="preserve"> PAGEREF _Toc1970292882 </w:instrText>
+            <w:instrText xml:space="preserve"> PAGEREF _Toc950599483 </w:instrText>
           </w:r>
           <w:r>
             <w:rPr>
@@ -3098,7 +3100,7 @@
               <w:szCs w:val="22"/>
               <w:lang w:val="zh-CN" w:eastAsia="zh-CN" w:bidi="ar-SA"/>
             </w:rPr>
-            <w:instrText xml:space="preserve"> HYPERLINK \l _Toc673063485 </w:instrText>
+            <w:instrText xml:space="preserve"> HYPERLINK \l _Toc1683524720 </w:instrText>
           </w:r>
           <w:r>
             <w:rPr>
@@ -3163,7 +3165,7 @@
               <w:szCs w:val="22"/>
               <w:lang w:val="en-US" w:eastAsia="zh-CN" w:bidi="ar-SA"/>
             </w:rPr>
-            <w:instrText xml:space="preserve"> PAGEREF _Toc673063485 </w:instrText>
+            <w:instrText xml:space="preserve"> PAGEREF _Toc1683524720 </w:instrText>
           </w:r>
           <w:r>
             <w:rPr>
@@ -3234,7 +3236,7 @@
               <w:szCs w:val="22"/>
               <w:lang w:val="zh-CN" w:eastAsia="zh-CN" w:bidi="ar-SA"/>
             </w:rPr>
-            <w:instrText xml:space="preserve"> HYPERLINK \l _Toc518538758 </w:instrText>
+            <w:instrText xml:space="preserve"> HYPERLINK \l _Toc1036252672 </w:instrText>
           </w:r>
           <w:r>
             <w:rPr>
@@ -3299,7 +3301,7 @@
               <w:szCs w:val="22"/>
               <w:lang w:val="en-US" w:eastAsia="zh-CN" w:bidi="ar-SA"/>
             </w:rPr>
-            <w:instrText xml:space="preserve"> PAGEREF _Toc518538758 </w:instrText>
+            <w:instrText xml:space="preserve"> PAGEREF _Toc1036252672 </w:instrText>
           </w:r>
           <w:r>
             <w:rPr>
@@ -3370,7 +3372,7 @@
               <w:szCs w:val="22"/>
               <w:lang w:val="zh-CN" w:eastAsia="zh-CN" w:bidi="ar-SA"/>
             </w:rPr>
-            <w:instrText xml:space="preserve"> HYPERLINK \l _Toc523186139 </w:instrText>
+            <w:instrText xml:space="preserve"> HYPERLINK \l _Toc613216368 </w:instrText>
           </w:r>
           <w:r>
             <w:rPr>
@@ -3453,7 +3455,7 @@
               <w:szCs w:val="22"/>
               <w:lang w:val="en-US" w:eastAsia="zh-CN" w:bidi="ar-SA"/>
             </w:rPr>
-            <w:instrText xml:space="preserve"> PAGEREF _Toc523186139 </w:instrText>
+            <w:instrText xml:space="preserve"> PAGEREF _Toc613216368 </w:instrText>
           </w:r>
           <w:r>
             <w:rPr>
@@ -3524,7 +3526,7 @@
               <w:szCs w:val="22"/>
               <w:lang w:val="zh-CN" w:eastAsia="zh-CN" w:bidi="ar-SA"/>
             </w:rPr>
-            <w:instrText xml:space="preserve"> HYPERLINK \l _Toc1680070546 </w:instrText>
+            <w:instrText xml:space="preserve"> HYPERLINK \l _Toc343903866 </w:instrText>
           </w:r>
           <w:r>
             <w:rPr>
@@ -3589,7 +3591,7 @@
               <w:szCs w:val="22"/>
               <w:lang w:val="en-US" w:eastAsia="zh-CN" w:bidi="ar-SA"/>
             </w:rPr>
-            <w:instrText xml:space="preserve"> PAGEREF _Toc1680070546 </w:instrText>
+            <w:instrText xml:space="preserve"> PAGEREF _Toc343903866 </w:instrText>
           </w:r>
           <w:r>
             <w:rPr>
@@ -3660,7 +3662,7 @@
               <w:szCs w:val="22"/>
               <w:lang w:val="zh-CN" w:eastAsia="zh-CN" w:bidi="ar-SA"/>
             </w:rPr>
-            <w:instrText xml:space="preserve"> HYPERLINK \l _Toc1258146893 </w:instrText>
+            <w:instrText xml:space="preserve"> HYPERLINK \l _Toc1122315921 </w:instrText>
           </w:r>
           <w:r>
             <w:rPr>
@@ -3725,7 +3727,7 @@
               <w:szCs w:val="22"/>
               <w:lang w:val="en-US" w:eastAsia="zh-CN" w:bidi="ar-SA"/>
             </w:rPr>
-            <w:instrText xml:space="preserve"> PAGEREF _Toc1258146893 </w:instrText>
+            <w:instrText xml:space="preserve"> PAGEREF _Toc1122315921 </w:instrText>
           </w:r>
           <w:r>
             <w:rPr>
@@ -3796,7 +3798,7 @@
               <w:szCs w:val="22"/>
               <w:lang w:val="zh-CN" w:eastAsia="zh-CN" w:bidi="ar-SA"/>
             </w:rPr>
-            <w:instrText xml:space="preserve"> HYPERLINK \l _Toc858444557 </w:instrText>
+            <w:instrText xml:space="preserve"> HYPERLINK \l _Toc251382888 </w:instrText>
           </w:r>
           <w:r>
             <w:rPr>
@@ -3861,7 +3863,7 @@
               <w:szCs w:val="22"/>
               <w:lang w:val="en-US" w:eastAsia="zh-CN" w:bidi="ar-SA"/>
             </w:rPr>
-            <w:instrText xml:space="preserve"> PAGEREF _Toc858444557 </w:instrText>
+            <w:instrText xml:space="preserve"> PAGEREF _Toc251382888 </w:instrText>
           </w:r>
           <w:r>
             <w:rPr>
@@ -3932,7 +3934,7 @@
               <w:szCs w:val="22"/>
               <w:lang w:val="zh-CN" w:eastAsia="zh-CN" w:bidi="ar-SA"/>
             </w:rPr>
-            <w:instrText xml:space="preserve"> HYPERLINK \l _Toc2094996727 </w:instrText>
+            <w:instrText xml:space="preserve"> HYPERLINK \l _Toc1026663498 </w:instrText>
           </w:r>
           <w:r>
             <w:rPr>
@@ -3997,7 +3999,7 @@
               <w:szCs w:val="22"/>
               <w:lang w:val="en-US" w:eastAsia="zh-CN" w:bidi="ar-SA"/>
             </w:rPr>
-            <w:instrText xml:space="preserve"> PAGEREF _Toc2094996727 </w:instrText>
+            <w:instrText xml:space="preserve"> PAGEREF _Toc1026663498 </w:instrText>
           </w:r>
           <w:r>
             <w:rPr>
@@ -4015,7 +4017,7 @@
               <w:szCs w:val="22"/>
               <w:lang w:val="en-US" w:eastAsia="zh-CN" w:bidi="ar-SA"/>
             </w:rPr>
-            <w:t>12</w:t>
+            <w:t>11</w:t>
           </w:r>
           <w:r>
             <w:rPr>
@@ -4068,7 +4070,7 @@
               <w:szCs w:val="22"/>
               <w:lang w:val="zh-CN" w:eastAsia="zh-CN" w:bidi="ar-SA"/>
             </w:rPr>
-            <w:instrText xml:space="preserve"> HYPERLINK \l _Toc677561454 </w:instrText>
+            <w:instrText xml:space="preserve"> HYPERLINK \l _Toc104066151 </w:instrText>
           </w:r>
           <w:r>
             <w:rPr>
@@ -4133,7 +4135,7 @@
               <w:szCs w:val="22"/>
               <w:lang w:val="en-US" w:eastAsia="zh-CN" w:bidi="ar-SA"/>
             </w:rPr>
-            <w:instrText xml:space="preserve"> PAGEREF _Toc677561454 </w:instrText>
+            <w:instrText xml:space="preserve"> PAGEREF _Toc104066151 </w:instrText>
           </w:r>
           <w:r>
             <w:rPr>
@@ -4204,7 +4206,7 @@
               <w:szCs w:val="22"/>
               <w:lang w:val="zh-CN" w:eastAsia="zh-CN" w:bidi="ar-SA"/>
             </w:rPr>
-            <w:instrText xml:space="preserve"> HYPERLINK \l _Toc518669699 </w:instrText>
+            <w:instrText xml:space="preserve"> HYPERLINK \l _Toc1461356355 </w:instrText>
           </w:r>
           <w:r>
             <w:rPr>
@@ -4269,7 +4271,7 @@
               <w:szCs w:val="22"/>
               <w:lang w:val="en-US" w:eastAsia="zh-CN" w:bidi="ar-SA"/>
             </w:rPr>
-            <w:instrText xml:space="preserve"> PAGEREF _Toc518669699 </w:instrText>
+            <w:instrText xml:space="preserve"> PAGEREF _Toc1461356355 </w:instrText>
           </w:r>
           <w:r>
             <w:rPr>
@@ -4340,7 +4342,7 @@
               <w:szCs w:val="22"/>
               <w:lang w:val="zh-CN" w:eastAsia="zh-CN" w:bidi="ar-SA"/>
             </w:rPr>
-            <w:instrText xml:space="preserve"> HYPERLINK \l _Toc1258077145 </w:instrText>
+            <w:instrText xml:space="preserve"> HYPERLINK \l _Toc925000348 </w:instrText>
           </w:r>
           <w:r>
             <w:rPr>
@@ -4405,7 +4407,7 @@
               <w:szCs w:val="22"/>
               <w:lang w:val="en-US" w:eastAsia="zh-CN" w:bidi="ar-SA"/>
             </w:rPr>
-            <w:instrText xml:space="preserve"> PAGEREF _Toc1258077145 </w:instrText>
+            <w:instrText xml:space="preserve"> PAGEREF _Toc925000348 </w:instrText>
           </w:r>
           <w:r>
             <w:rPr>
@@ -4476,7 +4478,7 @@
               <w:szCs w:val="22"/>
               <w:lang w:val="zh-CN" w:eastAsia="zh-CN" w:bidi="ar-SA"/>
             </w:rPr>
-            <w:instrText xml:space="preserve"> HYPERLINK \l _Toc1263945989 </w:instrText>
+            <w:instrText xml:space="preserve"> HYPERLINK \l _Toc418458126 </w:instrText>
           </w:r>
           <w:r>
             <w:rPr>
@@ -4541,7 +4543,7 @@
               <w:szCs w:val="22"/>
               <w:lang w:val="en-US" w:eastAsia="zh-CN" w:bidi="ar-SA"/>
             </w:rPr>
-            <w:instrText xml:space="preserve"> PAGEREF _Toc1263945989 </w:instrText>
+            <w:instrText xml:space="preserve"> PAGEREF _Toc418458126 </w:instrText>
           </w:r>
           <w:r>
             <w:rPr>
@@ -4559,7 +4561,7 @@
               <w:szCs w:val="22"/>
               <w:lang w:val="en-US" w:eastAsia="zh-CN" w:bidi="ar-SA"/>
             </w:rPr>
-            <w:t>17</w:t>
+            <w:t>16</w:t>
           </w:r>
           <w:r>
             <w:rPr>
@@ -4612,7 +4614,7 @@
               <w:szCs w:val="22"/>
               <w:lang w:val="zh-CN" w:eastAsia="zh-CN" w:bidi="ar-SA"/>
             </w:rPr>
-            <w:instrText xml:space="preserve"> HYPERLINK \l _Toc1201704496 </w:instrText>
+            <w:instrText xml:space="preserve"> HYPERLINK \l _Toc293920958 </w:instrText>
           </w:r>
           <w:r>
             <w:rPr>
@@ -4677,7 +4679,7 @@
               <w:szCs w:val="22"/>
               <w:lang w:val="en-US" w:eastAsia="zh-CN" w:bidi="ar-SA"/>
             </w:rPr>
-            <w:instrText xml:space="preserve"> PAGEREF _Toc1201704496 </w:instrText>
+            <w:instrText xml:space="preserve"> PAGEREF _Toc293920958 </w:instrText>
           </w:r>
           <w:r>
             <w:rPr>
@@ -4695,7 +4697,7 @@
               <w:szCs w:val="22"/>
               <w:lang w:val="en-US" w:eastAsia="zh-CN" w:bidi="ar-SA"/>
             </w:rPr>
-            <w:t>17</w:t>
+            <w:t>16</w:t>
           </w:r>
           <w:r>
             <w:rPr>
@@ -4748,7 +4750,7 @@
       <w:pPr>
         <w:pStyle w:val="25"/>
       </w:pPr>
-      <w:bookmarkStart w:id="1" w:name="_Toc683034797"/>
+      <w:bookmarkStart w:id="1" w:name="_Toc980048251"/>
       <w:r>
         <w:rPr>
           <w:rFonts w:hint="eastAsia"/>
@@ -4770,7 +4772,7 @@
       <w:pPr>
         <w:pStyle w:val="28"/>
       </w:pPr>
-      <w:bookmarkStart w:id="2" w:name="_Toc320776248"/>
+      <w:bookmarkStart w:id="2" w:name="_Toc2128683694"/>
       <w:r>
         <w:rPr>
           <w:rFonts w:hint="eastAsia"/>
@@ -4797,7 +4799,7 @@
       <w:pPr>
         <w:pStyle w:val="28"/>
       </w:pPr>
-      <w:bookmarkStart w:id="3" w:name="_Toc1842030923"/>
+      <w:bookmarkStart w:id="3" w:name="_Toc1670774068"/>
       <w:r>
         <w:rPr>
           <w:rFonts w:hint="eastAsia"/>
@@ -5030,7 +5032,7 @@
             </w:r>
             <w:r>
               <w:rPr>
-                <w:rFonts w:hint="default" w:asciiTheme="minorEastAsia" w:hAnsiTheme="minorEastAsia" w:cstheme="minorHAnsi"/>
+                <w:rFonts w:asciiTheme="minorEastAsia" w:hAnsiTheme="minorEastAsia" w:cstheme="minorHAnsi"/>
               </w:rPr>
               <w:t>中、</w:t>
             </w:r>
@@ -5042,7 +5044,7 @@
             </w:r>
             <w:r>
               <w:rPr>
-                <w:rFonts w:hint="default" w:asciiTheme="minorEastAsia" w:hAnsiTheme="minorEastAsia" w:cstheme="minorHAnsi"/>
+                <w:rFonts w:asciiTheme="minorEastAsia" w:hAnsiTheme="minorEastAsia" w:cstheme="minorHAnsi"/>
               </w:rPr>
               <w:t>成功</w:t>
             </w:r>
@@ -5054,7 +5056,7 @@
             </w:r>
             <w:r>
               <w:rPr>
-                <w:rFonts w:hint="default" w:asciiTheme="minorEastAsia" w:hAnsiTheme="minorEastAsia" w:cstheme="minorHAnsi"/>
+                <w:rFonts w:asciiTheme="minorEastAsia" w:hAnsiTheme="minorEastAsia" w:cstheme="minorHAnsi"/>
               </w:rPr>
               <w:t>失败3</w:t>
             </w:r>
@@ -5066,7 +5068,7 @@
             </w:r>
             <w:r>
               <w:rPr>
-                <w:rFonts w:hint="default" w:asciiTheme="minorEastAsia" w:hAnsiTheme="minorEastAsia" w:cstheme="minorHAnsi"/>
+                <w:rFonts w:asciiTheme="minorEastAsia" w:hAnsiTheme="minorEastAsia" w:cstheme="minorHAnsi"/>
               </w:rPr>
               <w:t>就</w:t>
             </w:r>
@@ -5078,7 +5080,7 @@
             </w:r>
             <w:r>
               <w:rPr>
-                <w:rFonts w:hint="default" w:asciiTheme="minorEastAsia" w:hAnsiTheme="minorEastAsia" w:cstheme="minorHAnsi"/>
+                <w:rFonts w:asciiTheme="minorEastAsia" w:hAnsiTheme="minorEastAsia" w:cstheme="minorHAnsi"/>
               </w:rPr>
               <w:t>订单的其中一种状态</w:t>
             </w:r>
@@ -5090,7 +5092,7 @@
             </w:r>
             <w:r>
               <w:rPr>
-                <w:rFonts w:hint="default" w:asciiTheme="minorEastAsia" w:hAnsiTheme="minorEastAsia" w:cstheme="minorHAnsi"/>
+                <w:rFonts w:asciiTheme="minorEastAsia" w:hAnsiTheme="minorEastAsia" w:cstheme="minorHAnsi"/>
               </w:rPr>
               <w:t>二者是一致的。</w:t>
             </w:r>
@@ -5102,7 +5104,7 @@
       <w:pPr>
         <w:pStyle w:val="28"/>
       </w:pPr>
-      <w:bookmarkStart w:id="4" w:name="_Toc194773464"/>
+      <w:bookmarkStart w:id="4" w:name="_Toc322197143"/>
       <w:r>
         <w:rPr>
           <w:rFonts w:hint="eastAsia" w:asciiTheme="minorEastAsia" w:hAnsiTheme="minorEastAsia" w:eastAsiaTheme="minorEastAsia" w:cstheme="minorHAnsi"/>
@@ -5125,7 +5127,7 @@
       </w:pPr>
       <w:r>
         <w:rPr>
-          <w:rFonts w:hint="default" w:asciiTheme="minorEastAsia" w:hAnsiTheme="minorEastAsia" w:eastAsiaTheme="minorEastAsia" w:cstheme="minorHAnsi"/>
+          <w:rFonts w:asciiTheme="minorEastAsia" w:hAnsiTheme="minorEastAsia" w:eastAsiaTheme="minorEastAsia" w:cstheme="minorHAnsi"/>
         </w:rPr>
         <w:t>当</w:t>
       </w:r>
@@ -5155,7 +5157,7 @@
       </w:r>
       <w:r>
         <w:rPr>
-          <w:rFonts w:hint="default" w:asciiTheme="minorEastAsia" w:hAnsiTheme="minorEastAsia" w:eastAsiaTheme="minorEastAsia" w:cstheme="minorHAnsi"/>
+          <w:rFonts w:asciiTheme="minorEastAsia" w:hAnsiTheme="minorEastAsia" w:eastAsiaTheme="minorEastAsia" w:cstheme="minorHAnsi"/>
           <w:b/>
         </w:rPr>
         <w:t>支付失败</w:t>
@@ -5168,20 +5170,20 @@
       </w:r>
       <w:r>
         <w:rPr>
-          <w:rFonts w:hint="default" w:asciiTheme="minorEastAsia" w:hAnsiTheme="minorEastAsia" w:cstheme="minorHAnsi"/>
+          <w:rFonts w:asciiTheme="minorEastAsia" w:hAnsiTheme="minorEastAsia" w:cstheme="minorHAnsi"/>
         </w:rPr>
         <w:t>retcode（错误码）和retmsg（错误信息），不会有异步回调；如果支付结果为</w:t>
       </w:r>
       <w:r>
         <w:rPr>
-          <w:rFonts w:hint="default" w:asciiTheme="minorEastAsia" w:hAnsiTheme="minorEastAsia" w:eastAsiaTheme="minorEastAsia" w:cstheme="minorHAnsi"/>
+          <w:rFonts w:asciiTheme="minorEastAsia" w:hAnsiTheme="minorEastAsia" w:eastAsiaTheme="minorEastAsia" w:cstheme="minorHAnsi"/>
           <w:b/>
         </w:rPr>
         <w:t>支付成功</w:t>
       </w:r>
       <w:r>
         <w:rPr>
-          <w:rFonts w:hint="default" w:asciiTheme="minorEastAsia" w:hAnsiTheme="minorEastAsia" w:cstheme="minorHAnsi"/>
+          <w:rFonts w:asciiTheme="minorEastAsia" w:hAnsiTheme="minorEastAsia" w:cstheme="minorHAnsi"/>
         </w:rPr>
         <w:t>，就同步返回retcode（正确码）、retmsg（正确信息）和cipher_data</w:t>
       </w:r>
@@ -5193,7 +5195,7 @@
       </w:r>
       <w:r>
         <w:rPr>
-          <w:rFonts w:hint="default" w:asciiTheme="minorEastAsia" w:hAnsiTheme="minorEastAsia" w:cstheme="minorHAnsi"/>
+          <w:rFonts w:asciiTheme="minorEastAsia" w:hAnsiTheme="minorEastAsia" w:cstheme="minorHAnsi"/>
         </w:rPr>
         <w:t>相关接口</w:t>
       </w:r>
@@ -5205,7 +5207,7 @@
       </w:r>
       <w:r>
         <w:rPr>
-          <w:rFonts w:hint="default" w:asciiTheme="minorEastAsia" w:hAnsiTheme="minorEastAsia" w:cstheme="minorHAnsi"/>
+          <w:rFonts w:asciiTheme="minorEastAsia" w:hAnsiTheme="minorEastAsia" w:cstheme="minorHAnsi"/>
         </w:rPr>
         <w:t>，还会以get方式异步回调通知商户平台。</w:t>
       </w:r>
@@ -5325,18 +5327,18 @@
         </w:numPr>
         <w:ind w:firstLineChars="0"/>
         <w:rPr>
+          <w:rFonts w:asciiTheme="minorEastAsia" w:hAnsiTheme="minorEastAsia" w:eastAsiaTheme="minorEastAsia" w:cstheme="minorHAnsi"/>
+        </w:rPr>
+      </w:pPr>
+      <w:r>
+        <w:rPr>
           <w:rFonts w:hint="eastAsia" w:asciiTheme="minorEastAsia" w:hAnsiTheme="minorEastAsia" w:eastAsiaTheme="minorEastAsia" w:cstheme="minorHAnsi"/>
         </w:rPr>
-      </w:pPr>
-      <w:r>
-        <w:rPr>
-          <w:rFonts w:hint="eastAsia" w:asciiTheme="minorEastAsia" w:hAnsiTheme="minorEastAsia" w:eastAsiaTheme="minorEastAsia" w:cstheme="minorHAnsi"/>
-        </w:rPr>
         <w:t>对于</w:t>
       </w:r>
       <w:r>
         <w:rPr>
-          <w:rFonts w:hint="default" w:asciiTheme="minorEastAsia" w:hAnsiTheme="minorEastAsia" w:eastAsiaTheme="minorEastAsia" w:cstheme="minorHAnsi"/>
+          <w:rFonts w:asciiTheme="minorEastAsia" w:hAnsiTheme="minorEastAsia" w:eastAsiaTheme="minorEastAsia" w:cstheme="minorHAnsi"/>
           <w:b/>
         </w:rPr>
         <w:t>交易</w:t>
@@ -5356,7 +5358,7 @@
       </w:r>
       <w:r>
         <w:rPr>
-          <w:rFonts w:hint="default" w:asciiTheme="minorEastAsia" w:hAnsiTheme="minorEastAsia" w:eastAsiaTheme="minorEastAsia" w:cstheme="minorHAnsi"/>
+          <w:rFonts w:asciiTheme="minorEastAsia" w:hAnsiTheme="minorEastAsia" w:eastAsiaTheme="minorEastAsia" w:cstheme="minorHAnsi"/>
         </w:rPr>
         <w:t>如果在</w:t>
       </w:r>
@@ -5381,7 +5383,7 @@
       </w:r>
       <w:r>
         <w:rPr>
-          <w:rFonts w:hint="default" w:asciiTheme="minorEastAsia" w:hAnsiTheme="minorEastAsia" w:eastAsiaTheme="minorEastAsia" w:cstheme="minorHAnsi"/>
+          <w:rFonts w:asciiTheme="minorEastAsia" w:hAnsiTheme="minorEastAsia" w:eastAsiaTheme="minorEastAsia" w:cstheme="minorHAnsi"/>
         </w:rPr>
         <w:t>则只有在第一次实现支付过程并生成交易单，往后再重复请求的直接返回第一次生成的交易单，这样保证不会重复支付</w:t>
       </w:r>
@@ -5401,12 +5403,12 @@
         </w:numPr>
         <w:ind w:firstLineChars="0"/>
         <w:rPr>
-          <w:rFonts w:hint="eastAsia" w:asciiTheme="minorEastAsia" w:hAnsiTheme="minorEastAsia" w:eastAsiaTheme="minorEastAsia" w:cstheme="minorHAnsi"/>
+          <w:rFonts w:asciiTheme="minorEastAsia" w:hAnsiTheme="minorEastAsia" w:eastAsiaTheme="minorEastAsia" w:cstheme="minorHAnsi"/>
         </w:rPr>
       </w:pPr>
       <w:r>
         <w:rPr>
-          <w:rFonts w:hint="default" w:asciiTheme="minorEastAsia" w:hAnsiTheme="minorEastAsia" w:eastAsiaTheme="minorEastAsia" w:cstheme="minorHAnsi"/>
+          <w:rFonts w:asciiTheme="minorEastAsia" w:hAnsiTheme="minorEastAsia" w:eastAsiaTheme="minorEastAsia" w:cstheme="minorHAnsi"/>
         </w:rPr>
         <w:t>如果交易失败后需要再次交易时，应该生成新的订单请求交易，状态为失败的交易单不作处理。</w:t>
       </w:r>
@@ -5431,7 +5433,7 @@
       </w:r>
       <w:r>
         <w:rPr>
-          <w:rFonts w:hint="default" w:asciiTheme="minorEastAsia" w:hAnsiTheme="minorEastAsia" w:eastAsiaTheme="minorEastAsia" w:cstheme="minorHAnsi"/>
+          <w:rFonts w:asciiTheme="minorEastAsia" w:hAnsiTheme="minorEastAsia" w:eastAsiaTheme="minorEastAsia" w:cstheme="minorHAnsi"/>
           <w:b/>
         </w:rPr>
         <w:t>同一</w:t>
@@ -5445,7 +5447,7 @@
       </w:r>
       <w:r>
         <w:rPr>
-          <w:rFonts w:hint="default" w:asciiTheme="minorEastAsia" w:hAnsiTheme="minorEastAsia" w:eastAsiaTheme="minorEastAsia" w:cstheme="minorHAnsi"/>
+          <w:rFonts w:asciiTheme="minorEastAsia" w:hAnsiTheme="minorEastAsia" w:eastAsiaTheme="minorEastAsia" w:cstheme="minorHAnsi"/>
         </w:rPr>
         <w:t>多</w:t>
       </w:r>
@@ -5636,7 +5638,7 @@
       </w:r>
       <w:r>
         <w:rPr>
-          <w:rFonts w:hint="default" w:asciiTheme="minorEastAsia" w:hAnsiTheme="minorEastAsia" w:cstheme="minorHAnsi"/>
+          <w:rFonts w:asciiTheme="minorEastAsia" w:hAnsiTheme="minorEastAsia" w:cstheme="minorHAnsi"/>
           <w:b/>
         </w:rPr>
         <w:t>支付中</w:t>
@@ -6266,7 +6268,7 @@
       <w:pPr>
         <w:pStyle w:val="28"/>
       </w:pPr>
-      <w:bookmarkStart w:id="5" w:name="_Toc32416082"/>
+      <w:bookmarkStart w:id="5" w:name="_Toc1071744182"/>
       <w:r>
         <w:rPr>
           <w:rFonts w:hint="eastAsia"/>
@@ -6279,7 +6281,7 @@
       <w:pPr>
         <w:pStyle w:val="31"/>
       </w:pPr>
-      <w:bookmarkStart w:id="6" w:name="_Toc1735788159"/>
+      <w:bookmarkStart w:id="6" w:name="_Toc904502901"/>
       <w:r>
         <w:rPr>
           <w:rFonts w:hint="eastAsia"/>
@@ -6314,7 +6316,7 @@
       <w:pPr>
         <w:pStyle w:val="31"/>
       </w:pPr>
-      <w:bookmarkStart w:id="7" w:name="_Toc1769566508"/>
+      <w:bookmarkStart w:id="7" w:name="_Toc1948169962"/>
       <w:r>
         <w:rPr>
           <w:rFonts w:hint="eastAsia"/>
@@ -6641,7 +6643,7 @@
       <w:pPr>
         <w:pStyle w:val="31"/>
       </w:pPr>
-      <w:bookmarkStart w:id="8" w:name="_Toc223227191"/>
+      <w:bookmarkStart w:id="8" w:name="_Toc2125258829"/>
       <w:r>
         <w:rPr>
           <w:rFonts w:hint="eastAsia"/>
@@ -7071,7 +7073,7 @@
       <w:pPr>
         <w:pStyle w:val="31"/>
       </w:pPr>
-      <w:bookmarkStart w:id="9" w:name="_Toc587318530"/>
+      <w:bookmarkStart w:id="9" w:name="_Toc1044798725"/>
       <w:r>
         <w:rPr>
           <w:rFonts w:hint="eastAsia"/>
@@ -7361,7 +7363,7 @@
       <w:pPr>
         <w:pStyle w:val="31"/>
       </w:pPr>
-      <w:bookmarkStart w:id="10" w:name="_Toc651902636"/>
+      <w:bookmarkStart w:id="10" w:name="_Toc1106481897"/>
       <w:r>
         <w:rPr>
           <w:rFonts w:hint="eastAsia"/>
@@ -7615,7 +7617,7 @@
       <w:pPr>
         <w:pStyle w:val="31"/>
       </w:pPr>
-      <w:bookmarkStart w:id="11" w:name="_Toc185343061"/>
+      <w:bookmarkStart w:id="11" w:name="_Toc432520504"/>
       <w:r>
         <w:rPr>
           <w:rFonts w:hint="eastAsia"/>
@@ -7836,7 +7838,7 @@
       <w:pPr>
         <w:pStyle w:val="25"/>
       </w:pPr>
-      <w:bookmarkStart w:id="12" w:name="_Toc1930617528"/>
+      <w:bookmarkStart w:id="12" w:name="_Toc971485631"/>
       <w:r>
         <w:rPr>
           <w:rFonts w:hint="eastAsia"/>
@@ -7849,10 +7851,10 @@
       <w:pPr>
         <w:pStyle w:val="28"/>
       </w:pPr>
-      <w:bookmarkStart w:id="13" w:name="_Toc1510944798"/>
-      <w:r>
-        <w:rPr>
-          <w:rFonts w:hint="default" w:asciiTheme="minorEastAsia" w:hAnsiTheme="minorEastAsia" w:eastAsiaTheme="minorEastAsia" w:cstheme="minorHAnsi"/>
+      <w:bookmarkStart w:id="13" w:name="_Toc637201394"/>
+      <w:r>
+        <w:rPr>
+          <w:rFonts w:asciiTheme="minorEastAsia" w:hAnsiTheme="minorEastAsia" w:eastAsiaTheme="minorEastAsia" w:cstheme="minorHAnsi"/>
         </w:rPr>
         <w:t>下发短信验证码</w:t>
       </w:r>
@@ -7862,7 +7864,7 @@
       <w:pPr>
         <w:pStyle w:val="31"/>
       </w:pPr>
-      <w:bookmarkStart w:id="14" w:name="_Toc25327300"/>
+      <w:bookmarkStart w:id="14" w:name="_Toc1607088060"/>
       <w:r>
         <w:rPr>
           <w:rFonts w:hint="eastAsia"/>
@@ -7910,7 +7912,7 @@
       <w:pPr>
         <w:pStyle w:val="31"/>
       </w:pPr>
-      <w:bookmarkStart w:id="15" w:name="_Toc869338679"/>
+      <w:bookmarkStart w:id="15" w:name="_Toc1244805749"/>
       <w:r>
         <w:rPr>
           <w:rFonts w:hint="eastAsia"/>
@@ -7941,7 +7943,6 @@
       </w:r>
       <w:r>
         <w:rPr>
-          <w:rFonts w:hint="default"/>
           <w:b/>
         </w:rPr>
         <w:t>validate</w:t>
@@ -7973,7 +7974,6 @@
       </w:r>
       <w:r>
         <w:rPr>
-          <w:rFonts w:hint="default"/>
           <w:b/>
         </w:rPr>
         <w:t>validate</w:t>
@@ -7991,7 +7991,7 @@
       <w:pPr>
         <w:pStyle w:val="31"/>
       </w:pPr>
-      <w:bookmarkStart w:id="18" w:name="_Toc1014959527"/>
+      <w:bookmarkStart w:id="18" w:name="_Toc566360928"/>
       <w:r>
         <w:t>请求参数</w:t>
       </w:r>
@@ -8308,8 +8308,6 @@
               </w:rPr>
               <w:t>否</w:t>
             </w:r>
-            <w:bookmarkStart w:id="39" w:name="_GoBack"/>
-            <w:bookmarkEnd w:id="39"/>
           </w:p>
         </w:tc>
         <w:tc>
@@ -8865,7 +8863,7 @@
       <w:pPr>
         <w:pStyle w:val="31"/>
       </w:pPr>
-      <w:bookmarkStart w:id="19" w:name="_Toc1887815832"/>
+      <w:bookmarkStart w:id="19" w:name="_Toc2057665810"/>
       <w:r>
         <w:t>应答参数</w:t>
       </w:r>
@@ -9239,15 +9237,9 @@
             </w:pPr>
             <w:r>
               <w:rPr>
-                <w:rFonts w:hint="default" w:asciiTheme="minorEastAsia" w:hAnsiTheme="minorEastAsia" w:cstheme="minorHAnsi"/>
-              </w:rPr>
-              <w:t>如果出错仅仅返回retcode和retmsg，不会有异步请求；如果成功将</w:t>
-            </w:r>
-            <w:r>
-              <w:rPr>
-                <w:rFonts w:asciiTheme="minorEastAsia" w:hAnsiTheme="minorEastAsia" w:cstheme="minorHAnsi"/>
-              </w:rPr>
-              <w:t>bank_sms_time</w:t>
+                <w:rFonts w:asciiTheme="minorEastAsia" w:hAnsiTheme="minorEastAsia" w:cstheme="minorHAnsi"/>
+              </w:rPr>
+              <w:t>如果出错仅仅返回retcode和retmsg，不会有异步请求；如果成功将bank_sms_time</w:t>
             </w:r>
             <w:r>
               <w:rPr>
@@ -9257,7 +9249,7 @@
             </w:r>
             <w:r>
               <w:rPr>
-                <w:rFonts w:hint="default" w:asciiTheme="minorEastAsia" w:hAnsiTheme="minorEastAsia" w:cstheme="minorHAnsi"/>
+                <w:rFonts w:asciiTheme="minorEastAsia" w:hAnsiTheme="minorEastAsia" w:cstheme="minorHAnsi"/>
               </w:rPr>
               <w:t>cipher_data字段</w:t>
             </w:r>
@@ -9269,7 +9261,7 @@
             </w:r>
             <w:r>
               <w:rPr>
-                <w:rFonts w:hint="default" w:asciiTheme="minorEastAsia" w:hAnsiTheme="minorEastAsia" w:cstheme="minorHAnsi"/>
+                <w:rFonts w:asciiTheme="minorEastAsia" w:hAnsiTheme="minorEastAsia" w:cstheme="minorHAnsi"/>
               </w:rPr>
               <w:t>和retcode、retmsg一起同步返回,还会以get方式异步回调通知商户平台。</w:t>
             </w:r>
@@ -9363,9 +9355,20 @@
             <w:r>
               <w:rPr>
                 <w:rFonts w:hint="eastAsia" w:ascii="宋体" w:hAnsi="宋体"/>
-                <w:lang w:val="en-US" w:eastAsia="zh-CN"/>
-              </w:rPr>
-              <w:t>银行返回的短信下发时间，交易是要带入</w:t>
+              </w:rPr>
+              <w:t>银行返回的短信下发时间，交易</w:t>
+            </w:r>
+            <w:r>
+              <w:rPr>
+                <w:rFonts w:hint="default" w:ascii="宋体" w:hAnsi="宋体"/>
+              </w:rPr>
+              <w:t>时</w:t>
+            </w:r>
+            <w:r>
+              <w:rPr>
+                <w:rFonts w:hint="eastAsia" w:ascii="宋体" w:hAnsi="宋体"/>
+              </w:rPr>
+              <w:t>要带入</w:t>
             </w:r>
           </w:p>
         </w:tc>
@@ -9379,7 +9382,7 @@
         <w:pStyle w:val="28"/>
       </w:pPr>
       <w:bookmarkStart w:id="20" w:name="_Toc425265594"/>
-      <w:bookmarkStart w:id="21" w:name="_Toc781530594"/>
+      <w:bookmarkStart w:id="21" w:name="_Toc652945190"/>
       <w:r>
         <w:rPr>
           <w:rFonts w:hint="eastAsia" w:asciiTheme="minorEastAsia" w:hAnsiTheme="minorEastAsia" w:eastAsiaTheme="minorEastAsia" w:cstheme="minorHAnsi"/>
@@ -9389,7 +9392,7 @@
       <w:bookmarkEnd w:id="20"/>
       <w:r>
         <w:rPr>
-          <w:rFonts w:hint="default" w:asciiTheme="minorEastAsia" w:hAnsiTheme="minorEastAsia" w:eastAsiaTheme="minorEastAsia" w:cstheme="minorHAnsi"/>
+          <w:rFonts w:asciiTheme="minorEastAsia" w:hAnsiTheme="minorEastAsia" w:eastAsiaTheme="minorEastAsia" w:cstheme="minorHAnsi"/>
         </w:rPr>
         <w:t>交易</w:t>
       </w:r>
@@ -9399,7 +9402,7 @@
       <w:pPr>
         <w:pStyle w:val="31"/>
       </w:pPr>
-      <w:bookmarkStart w:id="22" w:name="_Toc1664628316"/>
+      <w:bookmarkStart w:id="22" w:name="_Toc1748463249"/>
       <w:r>
         <w:rPr>
           <w:rFonts w:hint="eastAsia"/>
@@ -9447,7 +9450,7 @@
       <w:pPr>
         <w:pStyle w:val="31"/>
       </w:pPr>
-      <w:bookmarkStart w:id="23" w:name="_Toc1970292882"/>
+      <w:bookmarkStart w:id="23" w:name="_Toc950599483"/>
       <w:r>
         <w:rPr>
           <w:rFonts w:hint="eastAsia"/>
@@ -9478,7 +9481,6 @@
       </w:r>
       <w:r>
         <w:rPr>
-          <w:rFonts w:hint="default"/>
           <w:b/>
         </w:rPr>
         <w:t>trade</w:t>
@@ -9506,7 +9508,6 @@
       </w:r>
       <w:r>
         <w:rPr>
-          <w:rFonts w:hint="default"/>
           <w:b/>
         </w:rPr>
         <w:t>trade</w:t>
@@ -9529,7 +9530,7 @@
       <w:pPr>
         <w:pStyle w:val="31"/>
       </w:pPr>
-      <w:bookmarkStart w:id="24" w:name="_Toc673063485"/>
+      <w:bookmarkStart w:id="24" w:name="_Toc1683524720"/>
       <w:r>
         <w:t>请求参数</w:t>
       </w:r>
@@ -9750,15 +9751,26 @@
           <w:p>
             <w:pPr>
               <w:rPr>
-                <w:rFonts w:hint="eastAsia" w:asciiTheme="minorEastAsia" w:hAnsiTheme="minorEastAsia" w:cstheme="minorHAnsi"/>
+                <w:rFonts w:asciiTheme="minorEastAsia" w:hAnsiTheme="minorEastAsia" w:cstheme="minorHAnsi"/>
               </w:rPr>
             </w:pPr>
             <w:r>
               <w:rPr>
                 <w:rFonts w:hint="eastAsia" w:ascii="宋体" w:hAnsi="宋体"/>
-                <w:lang w:val="en-US" w:eastAsia="zh-CN"/>
-              </w:rPr>
-              <w:t>银行返回的短信下发时间，交易是要带入</w:t>
+              </w:rPr>
+              <w:t>银行返回的短信下发时间，交易</w:t>
+            </w:r>
+            <w:r>
+              <w:rPr>
+                <w:rStyle w:val="18"/>
+              </w:rPr>
+              <w:t>时</w:t>
+            </w:r>
+            <w:r>
+              <w:rPr>
+                <w:rFonts w:hint="eastAsia" w:ascii="宋体" w:hAnsi="宋体"/>
+              </w:rPr>
+              <w:t>要带入</w:t>
             </w:r>
           </w:p>
         </w:tc>
@@ -9937,7 +9949,7 @@
               <w:rPr>
                 <w:rFonts w:asciiTheme="minorEastAsia" w:hAnsiTheme="minorEastAsia" w:cstheme="minorHAnsi"/>
               </w:rPr>
-              <w:t>是</w:t>
+              <w:t>否</w:t>
             </w:r>
           </w:p>
         </w:tc>
@@ -10258,7 +10270,7 @@
               <w:rPr>
                 <w:rFonts w:asciiTheme="minorEastAsia" w:hAnsiTheme="minorEastAsia" w:cstheme="minorHAnsi"/>
               </w:rPr>
-              <w:t>是</w:t>
+              <w:t>否</w:t>
             </w:r>
           </w:p>
         </w:tc>
@@ -10719,7 +10731,7 @@
               <w:rPr>
                 <w:rFonts w:asciiTheme="minorEastAsia" w:hAnsiTheme="minorEastAsia" w:cstheme="minorHAnsi"/>
               </w:rPr>
-              <w:t>订单有效时长</w:t>
+              <w:t>附加数据</w:t>
             </w:r>
           </w:p>
         </w:tc>
@@ -10737,7 +10749,7 @@
               <w:rPr>
                 <w:rFonts w:asciiTheme="minorEastAsia" w:hAnsiTheme="minorEastAsia" w:cstheme="minorHAnsi"/>
               </w:rPr>
-              <w:t>expire_time</w:t>
+              <w:t>attach</w:t>
             </w:r>
           </w:p>
         </w:tc>
@@ -10773,7 +10785,7 @@
               <w:rPr>
                 <w:rFonts w:asciiTheme="minorEastAsia" w:hAnsiTheme="minorEastAsia" w:cstheme="minorHAnsi"/>
               </w:rPr>
-              <w:t>int</w:t>
+              <w:t>string(255)</w:t>
             </w:r>
           </w:p>
         </w:tc>
@@ -10791,38 +10803,25 @@
               <w:rPr>
                 <w:rFonts w:asciiTheme="minorEastAsia" w:hAnsiTheme="minorEastAsia" w:cstheme="minorHAnsi"/>
               </w:rPr>
-              <w:t>以</w:t>
+              <w:t>商户自定数据，返回结果时带回</w:t>
             </w:r>
             <w:r>
               <w:rPr>
                 <w:rFonts w:hint="eastAsia" w:asciiTheme="minorEastAsia" w:hAnsiTheme="minorEastAsia" w:cstheme="minorHAnsi"/>
               </w:rPr>
-              <w:t>分乐</w:t>
-            </w:r>
-            <w:r>
-              <w:rPr>
-                <w:rFonts w:asciiTheme="minorEastAsia" w:hAnsiTheme="minorEastAsia" w:cstheme="minorHAnsi"/>
-              </w:rPr>
-              <w:t>服务器时间为准的订单有效时间长度。</w:t>
-            </w:r>
-          </w:p>
-          <w:p>
-            <w:pPr>
-              <w:rPr>
-                <w:rFonts w:asciiTheme="minorEastAsia" w:hAnsiTheme="minorEastAsia" w:cstheme="minorHAnsi"/>
-              </w:rPr>
-            </w:pPr>
-            <w:r>
-              <w:rPr>
-                <w:rFonts w:asciiTheme="minorEastAsia" w:hAnsiTheme="minorEastAsia" w:cstheme="minorHAnsi"/>
-              </w:rPr>
-              <w:t>单位：秒，</w:t>
+              <w:t>。(只允许</w:t>
+            </w:r>
+            <w:r>
+              <w:rPr>
+                <w:rFonts w:asciiTheme="minorEastAsia" w:hAnsiTheme="minorEastAsia" w:cstheme="minorHAnsi"/>
+              </w:rPr>
+              <w:t>包含字母数字下划线</w:t>
             </w:r>
             <w:r>
               <w:rPr>
                 <w:rFonts w:hint="eastAsia" w:asciiTheme="minorEastAsia" w:hAnsiTheme="minorEastAsia" w:cstheme="minorHAnsi"/>
               </w:rPr>
-              <w:t>如果不填则采用默认值</w:t>
+              <w:t>)</w:t>
             </w:r>
           </w:p>
         </w:tc>
@@ -10842,7 +10841,7 @@
               <w:rPr>
                 <w:rFonts w:asciiTheme="minorEastAsia" w:hAnsiTheme="minorEastAsia" w:cstheme="minorHAnsi"/>
               </w:rPr>
-              <w:t>附加数据</w:t>
+              <w:t>银行卡类型</w:t>
             </w:r>
           </w:p>
         </w:tc>
@@ -10860,7 +10859,7 @@
               <w:rPr>
                 <w:rFonts w:asciiTheme="minorEastAsia" w:hAnsiTheme="minorEastAsia" w:cstheme="minorHAnsi"/>
               </w:rPr>
-              <w:t>attach</w:t>
+              <w:t>user_account_type</w:t>
             </w:r>
           </w:p>
         </w:tc>
@@ -10896,7 +10895,7 @@
               <w:rPr>
                 <w:rFonts w:asciiTheme="minorEastAsia" w:hAnsiTheme="minorEastAsia" w:cstheme="minorHAnsi"/>
               </w:rPr>
-              <w:t>string(255)</w:t>
+              <w:t>int</w:t>
             </w:r>
           </w:p>
         </w:tc>
@@ -10914,25 +10913,32 @@
               <w:rPr>
                 <w:rFonts w:asciiTheme="minorEastAsia" w:hAnsiTheme="minorEastAsia" w:cstheme="minorHAnsi"/>
               </w:rPr>
-              <w:t>商户自定数据，返回结果时带回</w:t>
+              <w:t>银行卡类型</w:t>
             </w:r>
             <w:r>
               <w:rPr>
                 <w:rFonts w:hint="eastAsia" w:asciiTheme="minorEastAsia" w:hAnsiTheme="minorEastAsia" w:cstheme="minorHAnsi"/>
               </w:rPr>
-              <w:t>。(只允许</w:t>
-            </w:r>
-            <w:r>
-              <w:rPr>
-                <w:rFonts w:asciiTheme="minorEastAsia" w:hAnsiTheme="minorEastAsia" w:cstheme="minorHAnsi"/>
-              </w:rPr>
-              <w:t>包含字母数字下划线</w:t>
-            </w:r>
+              <w:t>。</w:t>
+            </w:r>
+          </w:p>
+          <w:p>
+            <w:pPr>
+              <w:rPr>
+                <w:rFonts w:asciiTheme="minorEastAsia" w:hAnsiTheme="minorEastAsia" w:cstheme="minorHAnsi"/>
+              </w:rPr>
+            </w:pPr>
             <w:r>
               <w:rPr>
                 <w:rFonts w:hint="eastAsia" w:asciiTheme="minorEastAsia" w:hAnsiTheme="minorEastAsia" w:cstheme="minorHAnsi"/>
               </w:rPr>
-              <w:t>)</w:t>
+              <w:t>1</w:t>
+            </w:r>
+            <w:r>
+              <w:rPr>
+                <w:rFonts w:asciiTheme="minorEastAsia" w:hAnsiTheme="minorEastAsia" w:cstheme="minorHAnsi"/>
+              </w:rPr>
+              <w:t>：信用卡</w:t>
             </w:r>
           </w:p>
         </w:tc>
@@ -10950,9 +10956,9 @@
             </w:pPr>
             <w:r>
               <w:rPr>
-                <w:rFonts w:asciiTheme="minorEastAsia" w:hAnsiTheme="minorEastAsia" w:cstheme="minorHAnsi"/>
-              </w:rPr>
-              <w:t>银行卡类型</w:t>
+                <w:rFonts w:hint="eastAsia" w:asciiTheme="minorEastAsia" w:hAnsiTheme="minorEastAsia" w:cstheme="minorHAnsi"/>
+              </w:rPr>
+              <w:t>付款人账号</w:t>
             </w:r>
           </w:p>
         </w:tc>
@@ -10970,7 +10976,7 @@
               <w:rPr>
                 <w:rFonts w:asciiTheme="minorEastAsia" w:hAnsiTheme="minorEastAsia" w:cstheme="minorHAnsi"/>
               </w:rPr>
-              <w:t>user_account_type</w:t>
+              <w:t>user_account_no</w:t>
             </w:r>
           </w:p>
         </w:tc>
@@ -10986,7 +10992,7 @@
             </w:pPr>
             <w:r>
               <w:rPr>
-                <w:rFonts w:asciiTheme="minorEastAsia" w:hAnsiTheme="minorEastAsia" w:cstheme="minorHAnsi"/>
+                <w:rFonts w:hint="eastAsia" w:asciiTheme="minorEastAsia" w:hAnsiTheme="minorEastAsia" w:cstheme="minorHAnsi"/>
               </w:rPr>
               <w:t>是</w:t>
             </w:r>
@@ -10998,15 +11004,28 @@
           </w:tcPr>
           <w:p>
             <w:pPr>
-              <w:rPr>
-                <w:rFonts w:asciiTheme="minorEastAsia" w:hAnsiTheme="minorEastAsia" w:cstheme="minorHAnsi"/>
-              </w:rPr>
-            </w:pPr>
-            <w:r>
-              <w:rPr>
-                <w:rFonts w:asciiTheme="minorEastAsia" w:hAnsiTheme="minorEastAsia" w:cstheme="minorHAnsi"/>
-              </w:rPr>
-              <w:t>int</w:t>
+              <w:jc w:val="left"/>
+              <w:rPr>
+                <w:rFonts w:asciiTheme="minorEastAsia" w:hAnsiTheme="minorEastAsia" w:cstheme="minorHAnsi"/>
+              </w:rPr>
+            </w:pPr>
+            <w:r>
+              <w:rPr>
+                <w:rFonts w:asciiTheme="minorEastAsia" w:hAnsiTheme="minorEastAsia" w:cstheme="minorHAnsi"/>
+              </w:rPr>
+              <w:t>string(</w:t>
+            </w:r>
+            <w:r>
+              <w:rPr>
+                <w:rFonts w:hint="eastAsia" w:asciiTheme="minorEastAsia" w:hAnsiTheme="minorEastAsia" w:cstheme="minorHAnsi"/>
+              </w:rPr>
+              <w:t>16</w:t>
+            </w:r>
+            <w:r>
+              <w:rPr>
+                <w:rFonts w:asciiTheme="minorEastAsia" w:hAnsiTheme="minorEastAsia" w:cstheme="minorHAnsi"/>
+              </w:rPr>
+              <w:t>)</w:t>
             </w:r>
           </w:p>
         </w:tc>
@@ -11022,34 +11041,9 @@
             </w:pPr>
             <w:r>
               <w:rPr>
-                <w:rFonts w:asciiTheme="minorEastAsia" w:hAnsiTheme="minorEastAsia" w:cstheme="minorHAnsi"/>
-              </w:rPr>
-              <w:t>银行卡类型</w:t>
-            </w:r>
-            <w:r>
-              <w:rPr>
                 <w:rFonts w:hint="eastAsia" w:asciiTheme="minorEastAsia" w:hAnsiTheme="minorEastAsia" w:cstheme="minorHAnsi"/>
               </w:rPr>
-              <w:t>。</w:t>
-            </w:r>
-          </w:p>
-          <w:p>
-            <w:pPr>
-              <w:rPr>
-                <w:rFonts w:asciiTheme="minorEastAsia" w:hAnsiTheme="minorEastAsia" w:cstheme="minorHAnsi"/>
-              </w:rPr>
-            </w:pPr>
-            <w:r>
-              <w:rPr>
-                <w:rFonts w:hint="eastAsia" w:asciiTheme="minorEastAsia" w:hAnsiTheme="minorEastAsia" w:cstheme="minorHAnsi"/>
-              </w:rPr>
-              <w:t>1</w:t>
-            </w:r>
-            <w:r>
-              <w:rPr>
-                <w:rFonts w:asciiTheme="minorEastAsia" w:hAnsiTheme="minorEastAsia" w:cstheme="minorHAnsi"/>
-              </w:rPr>
-              <w:t>：贷记卡</w:t>
+              <w:t>付款人银行账号</w:t>
             </w:r>
           </w:p>
         </w:tc>
@@ -11067,9 +11061,9 @@
             </w:pPr>
             <w:r>
               <w:rPr>
-                <w:rFonts w:asciiTheme="minorEastAsia" w:hAnsiTheme="minorEastAsia" w:cstheme="minorHAnsi"/>
-              </w:rPr>
-              <w:t>用户类型</w:t>
+                <w:rFonts w:hint="eastAsia" w:asciiTheme="minorEastAsia" w:hAnsiTheme="minorEastAsia" w:cstheme="minorHAnsi"/>
+              </w:rPr>
+              <w:t>付款人姓名</w:t>
             </w:r>
           </w:p>
         </w:tc>
@@ -11087,7 +11081,7 @@
               <w:rPr>
                 <w:rFonts w:asciiTheme="minorEastAsia" w:hAnsiTheme="minorEastAsia" w:cstheme="minorHAnsi"/>
               </w:rPr>
-              <w:t>user_account_attr</w:t>
+              <w:t>user_name</w:t>
             </w:r>
           </w:p>
         </w:tc>
@@ -11105,7 +11099,7 @@
               <w:rPr>
                 <w:rFonts w:asciiTheme="minorEastAsia" w:hAnsiTheme="minorEastAsia" w:cstheme="minorHAnsi"/>
               </w:rPr>
-              <w:t>是</w:t>
+              <w:t>否</w:t>
             </w:r>
           </w:p>
         </w:tc>
@@ -11123,7 +11117,19 @@
               <w:rPr>
                 <w:rFonts w:asciiTheme="minorEastAsia" w:hAnsiTheme="minorEastAsia" w:cstheme="minorHAnsi"/>
               </w:rPr>
-              <w:t>int</w:t>
+              <w:t>string(</w:t>
+            </w:r>
+            <w:r>
+              <w:rPr>
+                <w:rFonts w:hint="eastAsia" w:asciiTheme="minorEastAsia" w:hAnsiTheme="minorEastAsia" w:cstheme="minorHAnsi"/>
+              </w:rPr>
+              <w:t>16</w:t>
+            </w:r>
+            <w:r>
+              <w:rPr>
+                <w:rFonts w:asciiTheme="minorEastAsia" w:hAnsiTheme="minorEastAsia" w:cstheme="minorHAnsi"/>
+              </w:rPr>
+              <w:t>)</w:t>
             </w:r>
           </w:p>
         </w:tc>
@@ -11139,53 +11145,15 @@
             </w:pPr>
             <w:r>
               <w:rPr>
-                <w:rFonts w:asciiTheme="minorEastAsia" w:hAnsiTheme="minorEastAsia" w:cstheme="minorHAnsi"/>
-              </w:rPr>
-              <w:t>发起</w:t>
-            </w:r>
-            <w:r>
-              <w:rPr>
                 <w:rFonts w:hint="eastAsia" w:asciiTheme="minorEastAsia" w:hAnsiTheme="minorEastAsia" w:cstheme="minorHAnsi"/>
               </w:rPr>
-              <w:t>分期</w:t>
-            </w:r>
-            <w:r>
-              <w:rPr>
-                <w:rFonts w:asciiTheme="minorEastAsia" w:hAnsiTheme="minorEastAsia" w:cstheme="minorHAnsi"/>
-              </w:rPr>
-              <w:t>支付交易的用户的类型</w:t>
-            </w:r>
-            <w:r>
-              <w:rPr>
-                <w:rFonts w:hint="eastAsia" w:asciiTheme="minorEastAsia" w:hAnsiTheme="minorEastAsia" w:cstheme="minorHAnsi"/>
-              </w:rPr>
-              <w:t>。</w:t>
-            </w:r>
-          </w:p>
-          <w:p>
-            <w:pPr>
-              <w:rPr>
-                <w:rFonts w:asciiTheme="minorEastAsia" w:hAnsiTheme="minorEastAsia" w:cstheme="minorHAnsi"/>
-              </w:rPr>
-            </w:pPr>
-            <w:r>
-              <w:rPr>
-                <w:rFonts w:asciiTheme="minorEastAsia" w:hAnsiTheme="minorEastAsia" w:cstheme="minorHAnsi"/>
-              </w:rPr>
-              <w:t>1：个人</w:t>
-            </w:r>
-          </w:p>
-          <w:p>
-            <w:pPr>
-              <w:rPr>
-                <w:rFonts w:asciiTheme="minorEastAsia" w:hAnsiTheme="minorEastAsia" w:cstheme="minorHAnsi"/>
-              </w:rPr>
-            </w:pPr>
-            <w:r>
-              <w:rPr>
-                <w:rFonts w:asciiTheme="minorEastAsia" w:hAnsiTheme="minorEastAsia" w:cstheme="minorHAnsi"/>
-              </w:rPr>
-              <w:t>2：企业</w:t>
+              <w:t>付款人姓名</w:t>
+            </w:r>
+            <w:r>
+              <w:rPr>
+                <w:rFonts w:asciiTheme="minorEastAsia" w:hAnsiTheme="minorEastAsia" w:cstheme="minorHAnsi"/>
+              </w:rPr>
+              <w:t>（根据银行确定）</w:t>
             </w:r>
           </w:p>
         </w:tc>
@@ -11205,7 +11173,7 @@
               <w:rPr>
                 <w:rFonts w:hint="eastAsia" w:asciiTheme="minorEastAsia" w:hAnsiTheme="minorEastAsia" w:cstheme="minorHAnsi"/>
               </w:rPr>
-              <w:t>付款人账号</w:t>
+              <w:t>付款人手机号码</w:t>
             </w:r>
           </w:p>
         </w:tc>
@@ -11223,7 +11191,7 @@
               <w:rPr>
                 <w:rFonts w:asciiTheme="minorEastAsia" w:hAnsiTheme="minorEastAsia" w:cstheme="minorHAnsi"/>
               </w:rPr>
-              <w:t>user_account_no</w:t>
+              <w:t>user_mobile</w:t>
             </w:r>
           </w:p>
         </w:tc>
@@ -11239,58 +11207,45 @@
             </w:pPr>
             <w:r>
               <w:rPr>
+                <w:rFonts w:asciiTheme="minorEastAsia" w:hAnsiTheme="minorEastAsia" w:cstheme="minorHAnsi"/>
+              </w:rPr>
+              <w:t>是</w:t>
+            </w:r>
+          </w:p>
+        </w:tc>
+        <w:tc>
+          <w:tcPr>
+            <w:tcW w:w="1581" w:type="dxa"/>
+          </w:tcPr>
+          <w:p>
+            <w:pPr>
+              <w:rPr>
+                <w:rFonts w:asciiTheme="minorEastAsia" w:hAnsiTheme="minorEastAsia" w:cstheme="minorHAnsi"/>
+              </w:rPr>
+            </w:pPr>
+            <w:r>
+              <w:rPr>
+                <w:rFonts w:asciiTheme="minorEastAsia" w:hAnsiTheme="minorEastAsia" w:cstheme="minorHAnsi"/>
+              </w:rPr>
+              <w:t>string(11)</w:t>
+            </w:r>
+          </w:p>
+        </w:tc>
+        <w:tc>
+          <w:tcPr>
+            <w:tcW w:w="3830" w:type="dxa"/>
+          </w:tcPr>
+          <w:p>
+            <w:pPr>
+              <w:rPr>
+                <w:rFonts w:asciiTheme="minorEastAsia" w:hAnsiTheme="minorEastAsia" w:cstheme="minorHAnsi"/>
+              </w:rPr>
+            </w:pPr>
+            <w:r>
+              <w:rPr>
                 <w:rFonts w:hint="eastAsia" w:asciiTheme="minorEastAsia" w:hAnsiTheme="minorEastAsia" w:cstheme="minorHAnsi"/>
               </w:rPr>
-              <w:t>是</w:t>
-            </w:r>
-          </w:p>
-        </w:tc>
-        <w:tc>
-          <w:tcPr>
-            <w:tcW w:w="1581" w:type="dxa"/>
-          </w:tcPr>
-          <w:p>
-            <w:pPr>
-              <w:jc w:val="left"/>
-              <w:rPr>
-                <w:rFonts w:asciiTheme="minorEastAsia" w:hAnsiTheme="minorEastAsia" w:cstheme="minorHAnsi"/>
-              </w:rPr>
-            </w:pPr>
-            <w:r>
-              <w:rPr>
-                <w:rFonts w:asciiTheme="minorEastAsia" w:hAnsiTheme="minorEastAsia" w:cstheme="minorHAnsi"/>
-              </w:rPr>
-              <w:t>string(</w:t>
-            </w:r>
-            <w:r>
-              <w:rPr>
-                <w:rFonts w:hint="eastAsia" w:asciiTheme="minorEastAsia" w:hAnsiTheme="minorEastAsia" w:cstheme="minorHAnsi"/>
-              </w:rPr>
-              <w:t>16</w:t>
-            </w:r>
-            <w:r>
-              <w:rPr>
-                <w:rFonts w:asciiTheme="minorEastAsia" w:hAnsiTheme="minorEastAsia" w:cstheme="minorHAnsi"/>
-              </w:rPr>
-              <w:t>)</w:t>
-            </w:r>
-          </w:p>
-        </w:tc>
-        <w:tc>
-          <w:tcPr>
-            <w:tcW w:w="3830" w:type="dxa"/>
-          </w:tcPr>
-          <w:p>
-            <w:pPr>
-              <w:rPr>
-                <w:rFonts w:asciiTheme="minorEastAsia" w:hAnsiTheme="minorEastAsia" w:cstheme="minorHAnsi"/>
-              </w:rPr>
-            </w:pPr>
-            <w:r>
-              <w:rPr>
-                <w:rFonts w:hint="eastAsia" w:asciiTheme="minorEastAsia" w:hAnsiTheme="minorEastAsia" w:cstheme="minorHAnsi"/>
-              </w:rPr>
-              <w:t>付款人银行账号</w:t>
+              <w:t>付款人手机号码</w:t>
             </w:r>
           </w:p>
         </w:tc>
@@ -11308,102 +11263,106 @@
             </w:pPr>
             <w:r>
               <w:rPr>
+                <w:rFonts w:asciiTheme="minorEastAsia" w:hAnsiTheme="minorEastAsia" w:cstheme="minorHAnsi"/>
+              </w:rPr>
+              <w:t>银行代号</w:t>
+            </w:r>
+          </w:p>
+        </w:tc>
+        <w:tc>
+          <w:tcPr>
+            <w:tcW w:w="1594" w:type="dxa"/>
+          </w:tcPr>
+          <w:p>
+            <w:pPr>
+              <w:rPr>
+                <w:rFonts w:asciiTheme="minorEastAsia" w:hAnsiTheme="minorEastAsia" w:cstheme="minorHAnsi"/>
+              </w:rPr>
+            </w:pPr>
+            <w:r>
+              <w:rPr>
+                <w:rFonts w:asciiTheme="minorEastAsia" w:hAnsiTheme="minorEastAsia" w:cstheme="minorHAnsi"/>
+              </w:rPr>
+              <w:t>bank_type</w:t>
+            </w:r>
+          </w:p>
+        </w:tc>
+        <w:tc>
+          <w:tcPr>
+            <w:tcW w:w="357" w:type="dxa"/>
+          </w:tcPr>
+          <w:p>
+            <w:pPr>
+              <w:rPr>
+                <w:rFonts w:asciiTheme="minorEastAsia" w:hAnsiTheme="minorEastAsia" w:cstheme="minorHAnsi"/>
+              </w:rPr>
+            </w:pPr>
+            <w:r>
+              <w:rPr>
+                <w:rFonts w:asciiTheme="minorEastAsia" w:hAnsiTheme="minorEastAsia" w:cstheme="minorHAnsi"/>
+              </w:rPr>
+              <w:t>是</w:t>
+            </w:r>
+          </w:p>
+        </w:tc>
+        <w:tc>
+          <w:tcPr>
+            <w:tcW w:w="1581" w:type="dxa"/>
+          </w:tcPr>
+          <w:p>
+            <w:pPr>
+              <w:rPr>
+                <w:rFonts w:asciiTheme="minorEastAsia" w:hAnsiTheme="minorEastAsia" w:cstheme="minorHAnsi"/>
+              </w:rPr>
+            </w:pPr>
+            <w:r>
+              <w:rPr>
+                <w:rFonts w:asciiTheme="minorEastAsia" w:hAnsiTheme="minorEastAsia" w:cstheme="minorHAnsi"/>
+              </w:rPr>
+              <w:t>string(4)</w:t>
+            </w:r>
+          </w:p>
+        </w:tc>
+        <w:tc>
+          <w:tcPr>
+            <w:tcW w:w="3830" w:type="dxa"/>
+          </w:tcPr>
+          <w:p>
+            <w:pPr>
+              <w:rPr>
+                <w:rFonts w:asciiTheme="minorEastAsia" w:hAnsiTheme="minorEastAsia" w:cstheme="minorHAnsi"/>
+              </w:rPr>
+            </w:pPr>
+            <w:r>
+              <w:rPr>
                 <w:rFonts w:hint="eastAsia" w:asciiTheme="minorEastAsia" w:hAnsiTheme="minorEastAsia" w:cstheme="minorHAnsi"/>
               </w:rPr>
-              <w:t>付款人姓名</w:t>
-            </w:r>
-          </w:p>
-        </w:tc>
-        <w:tc>
-          <w:tcPr>
-            <w:tcW w:w="1594" w:type="dxa"/>
-          </w:tcPr>
-          <w:p>
-            <w:pPr>
-              <w:rPr>
-                <w:rFonts w:asciiTheme="minorEastAsia" w:hAnsiTheme="minorEastAsia" w:cstheme="minorHAnsi"/>
-              </w:rPr>
-            </w:pPr>
-            <w:r>
-              <w:rPr>
-                <w:rFonts w:asciiTheme="minorEastAsia" w:hAnsiTheme="minorEastAsia" w:cstheme="minorHAnsi"/>
-              </w:rPr>
-              <w:t>user_name</w:t>
-            </w:r>
-          </w:p>
-        </w:tc>
-        <w:tc>
-          <w:tcPr>
-            <w:tcW w:w="357" w:type="dxa"/>
-          </w:tcPr>
-          <w:p>
-            <w:pPr>
-              <w:rPr>
-                <w:rFonts w:asciiTheme="minorEastAsia" w:hAnsiTheme="minorEastAsia" w:cstheme="minorHAnsi"/>
-              </w:rPr>
-            </w:pPr>
-            <w:r>
-              <w:rPr>
-                <w:rFonts w:asciiTheme="minorEastAsia" w:hAnsiTheme="minorEastAsia" w:cstheme="minorHAnsi"/>
-              </w:rPr>
-              <w:t>否</w:t>
-            </w:r>
-          </w:p>
-        </w:tc>
-        <w:tc>
-          <w:tcPr>
-            <w:tcW w:w="1581" w:type="dxa"/>
-          </w:tcPr>
-          <w:p>
-            <w:pPr>
-              <w:jc w:val="left"/>
-              <w:rPr>
-                <w:rFonts w:asciiTheme="minorEastAsia" w:hAnsiTheme="minorEastAsia" w:cstheme="minorHAnsi"/>
-              </w:rPr>
-            </w:pPr>
-            <w:r>
-              <w:rPr>
-                <w:rFonts w:asciiTheme="minorEastAsia" w:hAnsiTheme="minorEastAsia" w:cstheme="minorHAnsi"/>
-              </w:rPr>
-              <w:t>string(</w:t>
+              <w:t>分乐</w:t>
+            </w:r>
+            <w:r>
+              <w:rPr>
+                <w:rFonts w:asciiTheme="minorEastAsia" w:hAnsiTheme="minorEastAsia" w:cstheme="minorHAnsi"/>
+              </w:rPr>
+              <w:t>内部区分不同银行的4位数字</w:t>
             </w:r>
             <w:r>
               <w:rPr>
                 <w:rFonts w:hint="eastAsia" w:asciiTheme="minorEastAsia" w:hAnsiTheme="minorEastAsia" w:cstheme="minorHAnsi"/>
               </w:rPr>
-              <w:t>16</w:t>
-            </w:r>
-            <w:r>
-              <w:rPr>
-                <w:rFonts w:asciiTheme="minorEastAsia" w:hAnsiTheme="minorEastAsia" w:cstheme="minorHAnsi"/>
-              </w:rPr>
-              <w:t>)</w:t>
-            </w:r>
-          </w:p>
-        </w:tc>
-        <w:tc>
-          <w:tcPr>
-            <w:tcW w:w="3830" w:type="dxa"/>
-          </w:tcPr>
-          <w:p>
-            <w:pPr>
-              <w:rPr>
-                <w:rFonts w:asciiTheme="minorEastAsia" w:hAnsiTheme="minorEastAsia" w:cstheme="minorHAnsi"/>
-              </w:rPr>
-            </w:pPr>
-            <w:r>
-              <w:rPr>
-                <w:rFonts w:hint="eastAsia" w:asciiTheme="minorEastAsia" w:hAnsiTheme="minorEastAsia" w:cstheme="minorHAnsi"/>
-                <w:color w:val="0000FF"/>
-              </w:rPr>
-              <w:t>付款人姓名</w:t>
-            </w:r>
-            <w:r>
-              <w:rPr>
-                <w:rFonts w:asciiTheme="minorEastAsia" w:hAnsiTheme="minorEastAsia" w:cstheme="minorHAnsi"/>
-                <w:color w:val="0000FF"/>
-              </w:rPr>
-              <w:t>（根据银行确定）</w:t>
+              <w:t>。</w:t>
+            </w:r>
+          </w:p>
+          <w:p>
+            <w:pPr>
+              <w:rPr>
+                <w:rFonts w:asciiTheme="minorEastAsia" w:hAnsiTheme="minorEastAsia" w:cstheme="minorHAnsi"/>
+              </w:rPr>
+            </w:pPr>
+            <w:r>
+              <w:rPr>
+                <w:rFonts w:asciiTheme="minorEastAsia" w:hAnsiTheme="minorEastAsia" w:cstheme="minorHAnsi"/>
+              </w:rPr>
+              <w:t>详见文档银行代号部分</w:t>
             </w:r>
           </w:p>
         </w:tc>
@@ -11423,7 +11382,7 @@
               <w:rPr>
                 <w:rFonts w:hint="eastAsia" w:asciiTheme="minorEastAsia" w:hAnsiTheme="minorEastAsia" w:cstheme="minorHAnsi"/>
               </w:rPr>
-              <w:t>付款人手机号码</w:t>
+              <w:t>有效期</w:t>
             </w:r>
           </w:p>
         </w:tc>
@@ -11439,9 +11398,9 @@
             </w:pPr>
             <w:r>
               <w:rPr>
-                <w:rFonts w:asciiTheme="minorEastAsia" w:hAnsiTheme="minorEastAsia" w:cstheme="minorHAnsi"/>
-              </w:rPr>
-              <w:t>user_mobile</w:t>
+                <w:rFonts w:hint="eastAsia" w:asciiTheme="minorEastAsia" w:hAnsiTheme="minorEastAsia" w:cstheme="minorHAnsi"/>
+              </w:rPr>
+              <w:t>expiration _date</w:t>
             </w:r>
           </w:p>
         </w:tc>
@@ -11459,7 +11418,7 @@
               <w:rPr>
                 <w:rFonts w:asciiTheme="minorEastAsia" w:hAnsiTheme="minorEastAsia" w:cstheme="minorHAnsi"/>
               </w:rPr>
-              <w:t>是</w:t>
+              <w:t>否</w:t>
             </w:r>
           </w:p>
         </w:tc>
@@ -11495,7 +11454,7 @@
               <w:rPr>
                 <w:rFonts w:hint="eastAsia" w:asciiTheme="minorEastAsia" w:hAnsiTheme="minorEastAsia" w:cstheme="minorHAnsi"/>
               </w:rPr>
-              <w:t>付款人手机号码</w:t>
+              <w:t>信用卡有效期</w:t>
             </w:r>
           </w:p>
         </w:tc>
@@ -11513,9 +11472,9 @@
             </w:pPr>
             <w:r>
               <w:rPr>
-                <w:rFonts w:asciiTheme="minorEastAsia" w:hAnsiTheme="minorEastAsia" w:cstheme="minorHAnsi"/>
-              </w:rPr>
-              <w:t>银行代号</w:t>
+                <w:rFonts w:hint="eastAsia" w:asciiTheme="minorEastAsia" w:hAnsiTheme="minorEastAsia" w:cstheme="minorHAnsi"/>
+              </w:rPr>
+              <w:t xml:space="preserve"> cvv2</w:t>
             </w:r>
           </w:p>
         </w:tc>
@@ -11531,9 +11490,9 @@
             </w:pPr>
             <w:r>
               <w:rPr>
-                <w:rFonts w:asciiTheme="minorEastAsia" w:hAnsiTheme="minorEastAsia" w:cstheme="minorHAnsi"/>
-              </w:rPr>
-              <w:t>bank_type</w:t>
+                <w:rFonts w:hint="eastAsia" w:asciiTheme="minorEastAsia" w:hAnsiTheme="minorEastAsia" w:cstheme="minorHAnsi"/>
+              </w:rPr>
+              <w:t>pin_code</w:t>
             </w:r>
           </w:p>
         </w:tc>
@@ -11551,7 +11510,7 @@
               <w:rPr>
                 <w:rFonts w:asciiTheme="minorEastAsia" w:hAnsiTheme="minorEastAsia" w:cstheme="minorHAnsi"/>
               </w:rPr>
-              <w:t>是</w:t>
+              <w:t>否</w:t>
             </w:r>
           </w:p>
         </w:tc>
@@ -11569,7 +11528,7 @@
               <w:rPr>
                 <w:rFonts w:asciiTheme="minorEastAsia" w:hAnsiTheme="minorEastAsia" w:cstheme="minorHAnsi"/>
               </w:rPr>
-              <w:t>string(4)</w:t>
+              <w:t>string(11)</w:t>
             </w:r>
           </w:p>
         </w:tc>
@@ -11587,32 +11546,13 @@
               <w:rPr>
                 <w:rFonts w:hint="eastAsia" w:asciiTheme="minorEastAsia" w:hAnsiTheme="minorEastAsia" w:cstheme="minorHAnsi"/>
               </w:rPr>
-              <w:t>分乐</w:t>
-            </w:r>
-            <w:r>
-              <w:rPr>
-                <w:rFonts w:asciiTheme="minorEastAsia" w:hAnsiTheme="minorEastAsia" w:cstheme="minorHAnsi"/>
-              </w:rPr>
-              <w:t>内部区分不同银行的4位数字</w:t>
-            </w:r>
-            <w:r>
-              <w:rPr>
-                <w:rFonts w:hint="eastAsia" w:asciiTheme="minorEastAsia" w:hAnsiTheme="minorEastAsia" w:cstheme="minorHAnsi"/>
-              </w:rPr>
-              <w:t>。</w:t>
-            </w:r>
-          </w:p>
-          <w:p>
-            <w:pPr>
-              <w:rPr>
-                <w:rFonts w:asciiTheme="minorEastAsia" w:hAnsiTheme="minorEastAsia" w:cstheme="minorHAnsi"/>
-              </w:rPr>
-            </w:pPr>
-            <w:r>
-              <w:rPr>
-                <w:rFonts w:asciiTheme="minorEastAsia" w:hAnsiTheme="minorEastAsia" w:cstheme="minorHAnsi"/>
-              </w:rPr>
-              <w:t>详见文档银行代号部分</w:t>
+              <w:t>信用卡cvv2</w:t>
+            </w:r>
+            <w:r>
+              <w:rPr>
+                <w:rFonts w:asciiTheme="minorEastAsia" w:hAnsiTheme="minorEastAsia" w:cstheme="minorHAnsi"/>
+              </w:rPr>
+              <w:t xml:space="preserve">  （根据银行确定）</w:t>
             </w:r>
           </w:p>
         </w:tc>
@@ -11632,7 +11572,7 @@
               <w:rPr>
                 <w:rFonts w:hint="eastAsia" w:asciiTheme="minorEastAsia" w:hAnsiTheme="minorEastAsia" w:cstheme="minorHAnsi"/>
               </w:rPr>
-              <w:t>有效期</w:t>
+              <w:t>分期期数</w:t>
             </w:r>
           </w:p>
         </w:tc>
@@ -11650,7 +11590,7 @@
               <w:rPr>
                 <w:rFonts w:hint="eastAsia" w:asciiTheme="minorEastAsia" w:hAnsiTheme="minorEastAsia" w:cstheme="minorHAnsi"/>
               </w:rPr>
-              <w:t>expiration _date</w:t>
+              <w:t>divided_term</w:t>
             </w:r>
           </w:p>
         </w:tc>
@@ -11668,7 +11608,7 @@
               <w:rPr>
                 <w:rFonts w:asciiTheme="minorEastAsia" w:hAnsiTheme="minorEastAsia" w:cstheme="minorHAnsi"/>
               </w:rPr>
-              <w:t>否</w:t>
+              <w:t>是</w:t>
             </w:r>
           </w:p>
         </w:tc>
@@ -11686,7 +11626,7 @@
               <w:rPr>
                 <w:rFonts w:asciiTheme="minorEastAsia" w:hAnsiTheme="minorEastAsia" w:cstheme="minorHAnsi"/>
               </w:rPr>
-              <w:t>string(11)</w:t>
+              <w:t>int</w:t>
             </w:r>
           </w:p>
         </w:tc>
@@ -11704,7 +11644,7 @@
               <w:rPr>
                 <w:rFonts w:hint="eastAsia" w:asciiTheme="minorEastAsia" w:hAnsiTheme="minorEastAsia" w:cstheme="minorHAnsi"/>
               </w:rPr>
-              <w:t>信用卡有效期</w:t>
+              <w:t>分期期数6,12</w:t>
             </w:r>
           </w:p>
         </w:tc>
@@ -11724,7 +11664,7 @@
               <w:rPr>
                 <w:rFonts w:hint="eastAsia" w:asciiTheme="minorEastAsia" w:hAnsiTheme="minorEastAsia" w:cstheme="minorHAnsi"/>
               </w:rPr>
-              <w:t xml:space="preserve"> cvv2</w:t>
+              <w:t>手续费承担方</w:t>
             </w:r>
           </w:p>
         </w:tc>
@@ -11742,7 +11682,7 @@
               <w:rPr>
                 <w:rFonts w:hint="eastAsia" w:asciiTheme="minorEastAsia" w:hAnsiTheme="minorEastAsia" w:cstheme="minorHAnsi"/>
               </w:rPr>
-              <w:t>pin_code</w:t>
+              <w:t>fee_duty</w:t>
             </w:r>
           </w:p>
         </w:tc>
@@ -11760,7 +11700,7 @@
               <w:rPr>
                 <w:rFonts w:asciiTheme="minorEastAsia" w:hAnsiTheme="minorEastAsia" w:cstheme="minorHAnsi"/>
               </w:rPr>
-              <w:t>否</w:t>
+              <w:t>是</w:t>
             </w:r>
           </w:p>
         </w:tc>
@@ -11772,15 +11712,13 @@
             <w:pPr>
               <w:rPr>
                 <w:rFonts w:asciiTheme="minorEastAsia" w:hAnsiTheme="minorEastAsia" w:cstheme="minorHAnsi"/>
-                <w:color w:val="0000FF"/>
-              </w:rPr>
-            </w:pPr>
-            <w:r>
-              <w:rPr>
-                <w:rFonts w:asciiTheme="minorEastAsia" w:hAnsiTheme="minorEastAsia" w:cstheme="minorHAnsi"/>
-                <w:color w:val="0000FF"/>
-              </w:rPr>
-              <w:t>string(11)</w:t>
+              </w:rPr>
+            </w:pPr>
+            <w:r>
+              <w:rPr>
+                <w:rFonts w:asciiTheme="minorEastAsia" w:hAnsiTheme="minorEastAsia" w:cstheme="minorHAnsi"/>
+              </w:rPr>
+              <w:t>int</w:t>
             </w:r>
           </w:p>
         </w:tc>
@@ -11792,31 +11730,15 @@
             <w:pPr>
               <w:rPr>
                 <w:rFonts w:asciiTheme="minorEastAsia" w:hAnsiTheme="minorEastAsia" w:cstheme="minorHAnsi"/>
-                <w:color w:val="0000FF"/>
               </w:rPr>
             </w:pPr>
             <w:r>
               <w:rPr>
                 <w:rFonts w:hint="eastAsia" w:asciiTheme="minorEastAsia" w:hAnsiTheme="minorEastAsia" w:cstheme="minorHAnsi"/>
-                <w:color w:val="0000FF"/>
-              </w:rPr>
-              <w:t>信用卡cvv2</w:t>
-            </w:r>
-            <w:r>
-              <w:rPr>
-                <w:rFonts w:asciiTheme="minorEastAsia" w:hAnsiTheme="minorEastAsia" w:cstheme="minorHAnsi"/>
-                <w:color w:val="0000FF"/>
-              </w:rPr>
-              <w:t xml:space="preserve">  （根据银行确定）</w:t>
-            </w:r>
-          </w:p>
-        </w:tc>
-      </w:tr>
-      <w:tr>
-        <w:tc>
-          <w:tcPr>
-            <w:tcW w:w="1160" w:type="dxa"/>
-          </w:tcPr>
+              </w:rPr>
+              <w:t>由谁承担手续费</w:t>
+            </w:r>
+          </w:p>
           <w:p>
             <w:pPr>
               <w:rPr>
@@ -11827,14 +11749,9 @@
               <w:rPr>
                 <w:rFonts w:hint="eastAsia" w:asciiTheme="minorEastAsia" w:hAnsiTheme="minorEastAsia" w:cstheme="minorHAnsi"/>
               </w:rPr>
-              <w:t>分期期数</w:t>
-            </w:r>
-          </w:p>
-        </w:tc>
-        <w:tc>
-          <w:tcPr>
-            <w:tcW w:w="1594" w:type="dxa"/>
-          </w:tcPr>
+              <w:t>1 用户</w:t>
+            </w:r>
+          </w:p>
           <w:p>
             <w:pPr>
               <w:rPr>
@@ -11845,352 +11762,7 @@
               <w:rPr>
                 <w:rFonts w:hint="eastAsia" w:asciiTheme="minorEastAsia" w:hAnsiTheme="minorEastAsia" w:cstheme="minorHAnsi"/>
               </w:rPr>
-              <w:t>divided_term</w:t>
-            </w:r>
-          </w:p>
-        </w:tc>
-        <w:tc>
-          <w:tcPr>
-            <w:tcW w:w="357" w:type="dxa"/>
-          </w:tcPr>
-          <w:p>
-            <w:pPr>
-              <w:rPr>
-                <w:rFonts w:asciiTheme="minorEastAsia" w:hAnsiTheme="minorEastAsia" w:cstheme="minorHAnsi"/>
-              </w:rPr>
-            </w:pPr>
-            <w:r>
-              <w:rPr>
-                <w:rFonts w:asciiTheme="minorEastAsia" w:hAnsiTheme="minorEastAsia" w:cstheme="minorHAnsi"/>
-              </w:rPr>
-              <w:t>是</w:t>
-            </w:r>
-          </w:p>
-        </w:tc>
-        <w:tc>
-          <w:tcPr>
-            <w:tcW w:w="1581" w:type="dxa"/>
-          </w:tcPr>
-          <w:p>
-            <w:pPr>
-              <w:rPr>
-                <w:rFonts w:asciiTheme="minorEastAsia" w:hAnsiTheme="minorEastAsia" w:cstheme="minorHAnsi"/>
-              </w:rPr>
-            </w:pPr>
-            <w:r>
-              <w:rPr>
-                <w:rFonts w:asciiTheme="minorEastAsia" w:hAnsiTheme="minorEastAsia" w:cstheme="minorHAnsi"/>
-              </w:rPr>
-              <w:t>int</w:t>
-            </w:r>
-          </w:p>
-        </w:tc>
-        <w:tc>
-          <w:tcPr>
-            <w:tcW w:w="3830" w:type="dxa"/>
-          </w:tcPr>
-          <w:p>
-            <w:pPr>
-              <w:rPr>
-                <w:rFonts w:asciiTheme="minorEastAsia" w:hAnsiTheme="minorEastAsia" w:cstheme="minorHAnsi"/>
-              </w:rPr>
-            </w:pPr>
-            <w:r>
-              <w:rPr>
-                <w:rFonts w:hint="eastAsia" w:asciiTheme="minorEastAsia" w:hAnsiTheme="minorEastAsia" w:cstheme="minorHAnsi"/>
-              </w:rPr>
-              <w:t>分期期数6,12</w:t>
-            </w:r>
-          </w:p>
-        </w:tc>
-      </w:tr>
-      <w:tr>
-        <w:tc>
-          <w:tcPr>
-            <w:tcW w:w="1160" w:type="dxa"/>
-          </w:tcPr>
-          <w:p>
-            <w:pPr>
-              <w:rPr>
-                <w:rFonts w:asciiTheme="minorEastAsia" w:hAnsiTheme="minorEastAsia" w:cstheme="minorHAnsi"/>
-              </w:rPr>
-            </w:pPr>
-            <w:r>
-              <w:rPr>
-                <w:rFonts w:hint="eastAsia" w:asciiTheme="minorEastAsia" w:hAnsiTheme="minorEastAsia" w:cstheme="minorHAnsi"/>
-              </w:rPr>
-              <w:t>手续费承担方</w:t>
-            </w:r>
-          </w:p>
-        </w:tc>
-        <w:tc>
-          <w:tcPr>
-            <w:tcW w:w="1594" w:type="dxa"/>
-          </w:tcPr>
-          <w:p>
-            <w:pPr>
-              <w:rPr>
-                <w:rFonts w:asciiTheme="minorEastAsia" w:hAnsiTheme="minorEastAsia" w:cstheme="minorHAnsi"/>
-              </w:rPr>
-            </w:pPr>
-            <w:r>
-              <w:rPr>
-                <w:rFonts w:hint="eastAsia" w:asciiTheme="minorEastAsia" w:hAnsiTheme="minorEastAsia" w:cstheme="minorHAnsi"/>
-              </w:rPr>
-              <w:t>fee_duty</w:t>
-            </w:r>
-          </w:p>
-        </w:tc>
-        <w:tc>
-          <w:tcPr>
-            <w:tcW w:w="357" w:type="dxa"/>
-          </w:tcPr>
-          <w:p>
-            <w:pPr>
-              <w:rPr>
-                <w:rFonts w:asciiTheme="minorEastAsia" w:hAnsiTheme="minorEastAsia" w:cstheme="minorHAnsi"/>
-              </w:rPr>
-            </w:pPr>
-            <w:r>
-              <w:rPr>
-                <w:rFonts w:asciiTheme="minorEastAsia" w:hAnsiTheme="minorEastAsia" w:cstheme="minorHAnsi"/>
-              </w:rPr>
-              <w:t>是</w:t>
-            </w:r>
-          </w:p>
-        </w:tc>
-        <w:tc>
-          <w:tcPr>
-            <w:tcW w:w="1581" w:type="dxa"/>
-          </w:tcPr>
-          <w:p>
-            <w:pPr>
-              <w:rPr>
-                <w:rFonts w:asciiTheme="minorEastAsia" w:hAnsiTheme="minorEastAsia" w:cstheme="minorHAnsi"/>
-              </w:rPr>
-            </w:pPr>
-            <w:r>
-              <w:rPr>
-                <w:rFonts w:asciiTheme="minorEastAsia" w:hAnsiTheme="minorEastAsia" w:cstheme="minorHAnsi"/>
-              </w:rPr>
-              <w:t>int</w:t>
-            </w:r>
-          </w:p>
-        </w:tc>
-        <w:tc>
-          <w:tcPr>
-            <w:tcW w:w="3830" w:type="dxa"/>
-          </w:tcPr>
-          <w:p>
-            <w:pPr>
-              <w:rPr>
-                <w:rFonts w:asciiTheme="minorEastAsia" w:hAnsiTheme="minorEastAsia" w:cstheme="minorHAnsi"/>
-              </w:rPr>
-            </w:pPr>
-            <w:r>
-              <w:rPr>
-                <w:rFonts w:hint="eastAsia" w:asciiTheme="minorEastAsia" w:hAnsiTheme="minorEastAsia" w:cstheme="minorHAnsi"/>
-              </w:rPr>
-              <w:t>由谁承担手续费</w:t>
-            </w:r>
-          </w:p>
-          <w:p>
-            <w:pPr>
-              <w:rPr>
-                <w:rFonts w:asciiTheme="minorEastAsia" w:hAnsiTheme="minorEastAsia" w:cstheme="minorHAnsi"/>
-              </w:rPr>
-            </w:pPr>
-            <w:r>
-              <w:rPr>
-                <w:rFonts w:hint="eastAsia" w:asciiTheme="minorEastAsia" w:hAnsiTheme="minorEastAsia" w:cstheme="minorHAnsi"/>
-              </w:rPr>
-              <w:t>1 用户</w:t>
-            </w:r>
-          </w:p>
-          <w:p>
-            <w:pPr>
-              <w:rPr>
-                <w:rFonts w:asciiTheme="minorEastAsia" w:hAnsiTheme="minorEastAsia" w:cstheme="minorHAnsi"/>
-              </w:rPr>
-            </w:pPr>
-            <w:r>
-              <w:rPr>
-                <w:rFonts w:hint="eastAsia" w:asciiTheme="minorEastAsia" w:hAnsiTheme="minorEastAsia" w:cstheme="minorHAnsi"/>
-              </w:rPr>
               <w:t>2 商户</w:t>
-            </w:r>
-          </w:p>
-        </w:tc>
-      </w:tr>
-      <w:tr>
-        <w:tc>
-          <w:tcPr>
-            <w:tcW w:w="1160" w:type="dxa"/>
-          </w:tcPr>
-          <w:p>
-            <w:pPr>
-              <w:rPr>
-                <w:rFonts w:asciiTheme="minorEastAsia" w:hAnsiTheme="minorEastAsia" w:cstheme="minorHAnsi"/>
-              </w:rPr>
-            </w:pPr>
-            <w:r>
-              <w:rPr>
-                <w:rFonts w:hint="eastAsia" w:asciiTheme="minorEastAsia" w:hAnsiTheme="minorEastAsia" w:cstheme="minorHAnsi"/>
-              </w:rPr>
-              <w:t>渠道</w:t>
-            </w:r>
-            <w:r>
-              <w:rPr>
-                <w:rFonts w:asciiTheme="minorEastAsia" w:hAnsiTheme="minorEastAsia" w:cstheme="minorHAnsi"/>
-              </w:rPr>
-              <w:t>类型</w:t>
-            </w:r>
-          </w:p>
-        </w:tc>
-        <w:tc>
-          <w:tcPr>
-            <w:tcW w:w="1594" w:type="dxa"/>
-          </w:tcPr>
-          <w:p>
-            <w:pPr>
-              <w:rPr>
-                <w:rFonts w:asciiTheme="minorEastAsia" w:hAnsiTheme="minorEastAsia" w:cstheme="minorHAnsi"/>
-              </w:rPr>
-            </w:pPr>
-            <w:r>
-              <w:rPr>
-                <w:rFonts w:hint="eastAsia" w:asciiTheme="minorEastAsia" w:hAnsiTheme="minorEastAsia" w:cstheme="minorHAnsi"/>
-              </w:rPr>
-              <w:t>channel</w:t>
-            </w:r>
-          </w:p>
-        </w:tc>
-        <w:tc>
-          <w:tcPr>
-            <w:tcW w:w="357" w:type="dxa"/>
-          </w:tcPr>
-          <w:p>
-            <w:pPr>
-              <w:rPr>
-                <w:rFonts w:asciiTheme="minorEastAsia" w:hAnsiTheme="minorEastAsia" w:cstheme="minorHAnsi"/>
-              </w:rPr>
-            </w:pPr>
-            <w:r>
-              <w:rPr>
-                <w:rFonts w:hint="eastAsia" w:asciiTheme="minorEastAsia" w:hAnsiTheme="minorEastAsia" w:cstheme="minorHAnsi"/>
-              </w:rPr>
-              <w:t>是</w:t>
-            </w:r>
-          </w:p>
-        </w:tc>
-        <w:tc>
-          <w:tcPr>
-            <w:tcW w:w="1581" w:type="dxa"/>
-          </w:tcPr>
-          <w:p>
-            <w:pPr>
-              <w:rPr>
-                <w:rFonts w:asciiTheme="minorEastAsia" w:hAnsiTheme="minorEastAsia" w:cstheme="minorHAnsi"/>
-              </w:rPr>
-            </w:pPr>
-            <w:r>
-              <w:rPr>
-                <w:rFonts w:hint="eastAsia" w:asciiTheme="minorEastAsia" w:hAnsiTheme="minorEastAsia" w:cstheme="minorHAnsi"/>
-              </w:rPr>
-              <w:t>int</w:t>
-            </w:r>
-          </w:p>
-        </w:tc>
-        <w:tc>
-          <w:tcPr>
-            <w:tcW w:w="3830" w:type="dxa"/>
-          </w:tcPr>
-          <w:p>
-            <w:pPr>
-              <w:rPr>
-                <w:rFonts w:asciiTheme="minorEastAsia" w:hAnsiTheme="minorEastAsia" w:cstheme="minorHAnsi"/>
-              </w:rPr>
-            </w:pPr>
-            <w:r>
-              <w:rPr>
-                <w:rFonts w:hint="eastAsia" w:asciiTheme="minorEastAsia" w:hAnsiTheme="minorEastAsia" w:cstheme="minorHAnsi"/>
-              </w:rPr>
-              <w:t>商户的</w:t>
-            </w:r>
-            <w:r>
-              <w:rPr>
-                <w:rFonts w:asciiTheme="minorEastAsia" w:hAnsiTheme="minorEastAsia" w:cstheme="minorHAnsi"/>
-              </w:rPr>
-              <w:t>用户使用的终端类型</w:t>
-            </w:r>
-            <w:r>
-              <w:rPr>
-                <w:rFonts w:hint="eastAsia" w:asciiTheme="minorEastAsia" w:hAnsiTheme="minorEastAsia" w:cstheme="minorHAnsi"/>
-              </w:rPr>
-              <w:t>。</w:t>
-            </w:r>
-          </w:p>
-          <w:p>
-            <w:pPr>
-              <w:rPr>
-                <w:rFonts w:asciiTheme="minorEastAsia" w:hAnsiTheme="minorEastAsia" w:cstheme="minorHAnsi"/>
-              </w:rPr>
-            </w:pPr>
-            <w:r>
-              <w:rPr>
-                <w:rFonts w:asciiTheme="minorEastAsia" w:hAnsiTheme="minorEastAsia" w:cstheme="minorHAnsi"/>
-              </w:rPr>
-              <w:t>1 –API  default</w:t>
-            </w:r>
-          </w:p>
-          <w:p>
-            <w:pPr>
-              <w:rPr>
-                <w:rFonts w:asciiTheme="minorEastAsia" w:hAnsiTheme="minorEastAsia" w:cstheme="minorHAnsi"/>
-              </w:rPr>
-            </w:pPr>
-            <w:r>
-              <w:rPr>
-                <w:rFonts w:hint="eastAsia" w:asciiTheme="minorEastAsia" w:hAnsiTheme="minorEastAsia" w:cstheme="minorHAnsi"/>
-              </w:rPr>
-              <w:t xml:space="preserve">2 </w:t>
-            </w:r>
-            <w:r>
-              <w:rPr>
-                <w:rFonts w:asciiTheme="minorEastAsia" w:hAnsiTheme="minorEastAsia" w:cstheme="minorHAnsi"/>
-              </w:rPr>
-              <w:t>–</w:t>
-            </w:r>
-            <w:r>
-              <w:rPr>
-                <w:rFonts w:hint="eastAsia" w:asciiTheme="minorEastAsia" w:hAnsiTheme="minorEastAsia" w:cstheme="minorHAnsi"/>
-              </w:rPr>
-              <w:t xml:space="preserve"> 商户系统，</w:t>
-            </w:r>
-          </w:p>
-          <w:p>
-            <w:pPr>
-              <w:rPr>
-                <w:rFonts w:asciiTheme="minorEastAsia" w:hAnsiTheme="minorEastAsia" w:cstheme="minorHAnsi"/>
-              </w:rPr>
-            </w:pPr>
-            <w:r>
-              <w:rPr>
-                <w:rFonts w:hint="eastAsia" w:asciiTheme="minorEastAsia" w:hAnsiTheme="minorEastAsia" w:cstheme="minorHAnsi"/>
-              </w:rPr>
-              <w:t>3</w:t>
-            </w:r>
-            <w:r>
-              <w:rPr>
-                <w:rFonts w:asciiTheme="minorEastAsia" w:hAnsiTheme="minorEastAsia" w:cstheme="minorHAnsi"/>
-              </w:rPr>
-              <w:t xml:space="preserve"> - </w:t>
-            </w:r>
-            <w:r>
-              <w:rPr>
-                <w:rFonts w:hint="eastAsia" w:asciiTheme="minorEastAsia" w:hAnsiTheme="minorEastAsia" w:cstheme="minorHAnsi"/>
-              </w:rPr>
-              <w:t>网关</w:t>
             </w:r>
           </w:p>
         </w:tc>
@@ -12508,7 +12080,7 @@
       <w:pPr>
         <w:pStyle w:val="31"/>
       </w:pPr>
-      <w:bookmarkStart w:id="25" w:name="_Toc518538758"/>
+      <w:bookmarkStart w:id="25" w:name="_Toc1036252672"/>
       <w:r>
         <w:t>应答参数</w:t>
       </w:r>
@@ -12879,7 +12451,7 @@
             </w:pPr>
             <w:r>
               <w:rPr>
-                <w:rFonts w:hint="default" w:asciiTheme="minorEastAsia" w:hAnsiTheme="minorEastAsia" w:cstheme="minorHAnsi"/>
+                <w:rFonts w:asciiTheme="minorEastAsia" w:hAnsiTheme="minorEastAsia" w:cstheme="minorHAnsi"/>
               </w:rPr>
               <w:t>如果出错仅返回retcode和retmsg，不会有异步请求；如果成功将以下</w:t>
             </w:r>
@@ -12891,7 +12463,7 @@
             </w:r>
             <w:r>
               <w:rPr>
-                <w:rFonts w:hint="default" w:asciiTheme="minorEastAsia" w:hAnsiTheme="minorEastAsia" w:cstheme="minorHAnsi"/>
+                <w:rFonts w:asciiTheme="minorEastAsia" w:hAnsiTheme="minorEastAsia" w:cstheme="minorHAnsi"/>
               </w:rPr>
               <w:t>cipher_data字段</w:t>
             </w:r>
@@ -12903,7 +12475,7 @@
             </w:r>
             <w:r>
               <w:rPr>
-                <w:rFonts w:hint="default" w:asciiTheme="minorEastAsia" w:hAnsiTheme="minorEastAsia" w:cstheme="minorHAnsi"/>
+                <w:rFonts w:asciiTheme="minorEastAsia" w:hAnsiTheme="minorEastAsia" w:cstheme="minorHAnsi"/>
               </w:rPr>
               <w:t>和retcode、retmsg一起同步返回,还会以get方式异步回调通知商户平台。</w:t>
             </w:r>
@@ -13069,7 +12641,7 @@
               <w:rPr>
                 <w:rFonts w:asciiTheme="minorEastAsia" w:hAnsiTheme="minorEastAsia" w:cstheme="minorHAnsi"/>
               </w:rPr>
-              <w:t>spbillno</w:t>
+              <w:t>sp_tid</w:t>
             </w:r>
           </w:p>
         </w:tc>
@@ -13178,8 +12750,7 @@
             </w:pPr>
             <w:r>
               <w:rPr>
-                <w:rFonts w:asciiTheme="minorEastAsia" w:hAnsiTheme="minorEastAsia" w:cstheme="minorHAnsi"/>
-                <w:color w:val="0000FF"/>
+                <w:rFonts w:hint="eastAsia" w:asciiTheme="minorEastAsia" w:hAnsiTheme="minorEastAsia" w:cstheme="minorHAnsi"/>
               </w:rPr>
               <w:t>list_id</w:t>
             </w:r>
@@ -13414,7 +12985,7 @@
               <w:rPr>
                 <w:rFonts w:asciiTheme="minorEastAsia" w:hAnsiTheme="minorEastAsia" w:cstheme="minorHAnsi"/>
               </w:rPr>
-              <w:t>是</w:t>
+              <w:t>否</w:t>
             </w:r>
           </w:p>
         </w:tc>
@@ -13727,8 +13298,7 @@
             </w:pPr>
             <w:r>
               <w:rPr>
-                <w:rFonts w:asciiTheme="minorEastAsia" w:hAnsiTheme="minorEastAsia" w:cstheme="minorHAnsi"/>
-                <w:color w:val="0000FF"/>
+                <w:rFonts w:hint="eastAsia" w:asciiTheme="minorEastAsia" w:hAnsiTheme="minorEastAsia" w:cstheme="minorHAnsi"/>
               </w:rPr>
               <w:t>result</w:t>
             </w:r>
@@ -13879,7 +13449,7 @@
               <w:rPr>
                 <w:rFonts w:asciiTheme="minorEastAsia" w:hAnsiTheme="minorEastAsia" w:cstheme="minorHAnsi"/>
               </w:rPr>
-              <w:t>pay_type</w:t>
+              <w:t>product_type</w:t>
             </w:r>
           </w:p>
         </w:tc>
@@ -13959,130 +13529,6 @@
                 <w:rFonts w:asciiTheme="minorEastAsia" w:hAnsiTheme="minorEastAsia" w:cstheme="minorHAnsi"/>
               </w:rPr>
               <w:t>：信用卡支付</w:t>
-            </w:r>
-          </w:p>
-        </w:tc>
-      </w:tr>
-      <w:tr>
-        <w:tc>
-          <w:tcPr>
-            <w:tcW w:w="978" w:type="dxa"/>
-          </w:tcPr>
-          <w:p>
-            <w:pPr>
-              <w:rPr>
-                <w:rFonts w:asciiTheme="minorEastAsia" w:hAnsiTheme="minorEastAsia" w:cstheme="minorHAnsi"/>
-              </w:rPr>
-            </w:pPr>
-            <w:r>
-              <w:rPr>
-                <w:rFonts w:asciiTheme="minorEastAsia" w:hAnsiTheme="minorEastAsia" w:cstheme="minorHAnsi"/>
-              </w:rPr>
-              <w:t>用户类型</w:t>
-            </w:r>
-          </w:p>
-        </w:tc>
-        <w:tc>
-          <w:tcPr>
-            <w:tcW w:w="1487" w:type="dxa"/>
-          </w:tcPr>
-          <w:p>
-            <w:pPr>
-              <w:rPr>
-                <w:rFonts w:asciiTheme="minorEastAsia" w:hAnsiTheme="minorEastAsia" w:cstheme="minorHAnsi"/>
-              </w:rPr>
-            </w:pPr>
-            <w:r>
-              <w:rPr>
-                <w:rFonts w:asciiTheme="minorEastAsia" w:hAnsiTheme="minorEastAsia" w:cstheme="minorHAnsi"/>
-              </w:rPr>
-              <w:t>user_type</w:t>
-            </w:r>
-          </w:p>
-        </w:tc>
-        <w:tc>
-          <w:tcPr>
-            <w:tcW w:w="585" w:type="dxa"/>
-          </w:tcPr>
-          <w:p>
-            <w:pPr>
-              <w:rPr>
-                <w:rFonts w:asciiTheme="minorEastAsia" w:hAnsiTheme="minorEastAsia" w:cstheme="minorHAnsi"/>
-              </w:rPr>
-            </w:pPr>
-            <w:r>
-              <w:rPr>
-                <w:rFonts w:hint="eastAsia" w:asciiTheme="minorEastAsia" w:hAnsiTheme="minorEastAsia" w:cstheme="minorHAnsi"/>
-              </w:rPr>
-              <w:t>是</w:t>
-            </w:r>
-          </w:p>
-        </w:tc>
-        <w:tc>
-          <w:tcPr>
-            <w:tcW w:w="1581" w:type="dxa"/>
-          </w:tcPr>
-          <w:p>
-            <w:pPr>
-              <w:rPr>
-                <w:rFonts w:asciiTheme="minorEastAsia" w:hAnsiTheme="minorEastAsia" w:cstheme="minorHAnsi"/>
-              </w:rPr>
-            </w:pPr>
-            <w:r>
-              <w:rPr>
-                <w:rFonts w:asciiTheme="minorEastAsia" w:hAnsiTheme="minorEastAsia" w:cstheme="minorHAnsi"/>
-              </w:rPr>
-              <w:t>int</w:t>
-            </w:r>
-          </w:p>
-        </w:tc>
-        <w:tc>
-          <w:tcPr>
-            <w:tcW w:w="3891" w:type="dxa"/>
-          </w:tcPr>
-          <w:p>
-            <w:pPr>
-              <w:rPr>
-                <w:rFonts w:asciiTheme="minorEastAsia" w:hAnsiTheme="minorEastAsia" w:cstheme="minorHAnsi"/>
-              </w:rPr>
-            </w:pPr>
-            <w:r>
-              <w:rPr>
-                <w:rFonts w:asciiTheme="minorEastAsia" w:hAnsiTheme="minorEastAsia" w:cstheme="minorHAnsi"/>
-              </w:rPr>
-              <w:t>发起支付交易的用户的类型</w:t>
-            </w:r>
-            <w:r>
-              <w:rPr>
-                <w:rFonts w:hint="eastAsia" w:asciiTheme="minorEastAsia" w:hAnsiTheme="minorEastAsia" w:cstheme="minorHAnsi"/>
-              </w:rPr>
-              <w:t>。</w:t>
-            </w:r>
-          </w:p>
-          <w:p>
-            <w:pPr>
-              <w:rPr>
-                <w:rFonts w:asciiTheme="minorEastAsia" w:hAnsiTheme="minorEastAsia" w:cstheme="minorHAnsi"/>
-              </w:rPr>
-            </w:pPr>
-            <w:r>
-              <w:rPr>
-                <w:rFonts w:asciiTheme="minorEastAsia" w:hAnsiTheme="minorEastAsia" w:cstheme="minorHAnsi"/>
-              </w:rPr>
-              <w:t>1：个人</w:t>
-            </w:r>
-          </w:p>
-          <w:p>
-            <w:pPr>
-              <w:rPr>
-                <w:rFonts w:asciiTheme="minorEastAsia" w:hAnsiTheme="minorEastAsia" w:cstheme="minorHAnsi"/>
-              </w:rPr>
-            </w:pPr>
-            <w:r>
-              <w:rPr>
-                <w:rFonts w:asciiTheme="minorEastAsia" w:hAnsiTheme="minorEastAsia" w:cstheme="minorHAnsi"/>
-              </w:rPr>
-              <w:t>2：企业</w:t>
             </w:r>
           </w:p>
         </w:tc>
@@ -14393,8 +13839,8 @@
       <w:pPr>
         <w:pStyle w:val="28"/>
       </w:pPr>
-      <w:bookmarkStart w:id="26" w:name="_Toc523186139"/>
-      <w:bookmarkStart w:id="27" w:name="_Toc425265574"/>
+      <w:bookmarkStart w:id="26" w:name="_Toc425265574"/>
+      <w:bookmarkStart w:id="27" w:name="_Toc613216368"/>
       <w:r>
         <w:rPr>
           <w:rFonts w:asciiTheme="minorEastAsia" w:hAnsiTheme="minorEastAsia" w:eastAsiaTheme="minorEastAsia" w:cstheme="minorHAnsi"/>
@@ -14420,7 +13866,7 @@
       <w:pPr>
         <w:pStyle w:val="31"/>
       </w:pPr>
-      <w:bookmarkStart w:id="28" w:name="_Toc1680070546"/>
+      <w:bookmarkStart w:id="28" w:name="_Toc343903866"/>
       <w:r>
         <w:rPr>
           <w:rFonts w:hint="eastAsia"/>
@@ -14468,7 +13914,7 @@
       <w:pPr>
         <w:pStyle w:val="31"/>
       </w:pPr>
-      <w:bookmarkStart w:id="29" w:name="_Toc1258146893"/>
+      <w:bookmarkStart w:id="29" w:name="_Toc1122315921"/>
       <w:r>
         <w:rPr>
           <w:rFonts w:hint="eastAsia"/>
@@ -14531,7 +13977,7 @@
       <w:pPr>
         <w:pStyle w:val="31"/>
       </w:pPr>
-      <w:bookmarkStart w:id="30" w:name="_Toc858444557"/>
+      <w:bookmarkStart w:id="30" w:name="_Toc251382888"/>
       <w:r>
         <w:t>请求参数</w:t>
       </w:r>
@@ -14967,15 +14413,33 @@
             </w:pPr>
             <w:r>
               <w:rPr>
+                <w:rFonts w:asciiTheme="minorEastAsia" w:hAnsiTheme="minorEastAsia" w:cstheme="minorHAnsi"/>
+              </w:rPr>
+              <w:t>否</w:t>
+            </w:r>
+          </w:p>
+        </w:tc>
+        <w:tc>
+          <w:tcPr>
+            <w:tcW w:w="1581" w:type="dxa"/>
+          </w:tcPr>
+          <w:p>
+            <w:pPr>
+              <w:rPr>
+                <w:rFonts w:asciiTheme="minorEastAsia" w:hAnsiTheme="minorEastAsia" w:cstheme="minorHAnsi"/>
+              </w:rPr>
+            </w:pPr>
+            <w:r>
+              <w:rPr>
                 <w:rFonts w:hint="eastAsia" w:asciiTheme="minorEastAsia" w:hAnsiTheme="minorEastAsia" w:cstheme="minorHAnsi"/>
               </w:rPr>
-              <w:t>是</w:t>
-            </w:r>
-          </w:p>
-        </w:tc>
-        <w:tc>
-          <w:tcPr>
-            <w:tcW w:w="1581" w:type="dxa"/>
+              <w:t>int</w:t>
+            </w:r>
+          </w:p>
+        </w:tc>
+        <w:tc>
+          <w:tcPr>
+            <w:tcW w:w="3891" w:type="dxa"/>
           </w:tcPr>
           <w:p>
             <w:pPr>
@@ -14987,81 +14451,63 @@
               <w:rPr>
                 <w:rFonts w:hint="eastAsia" w:asciiTheme="minorEastAsia" w:hAnsiTheme="minorEastAsia" w:cstheme="minorHAnsi"/>
               </w:rPr>
-              <w:t>int</w:t>
-            </w:r>
-          </w:p>
-        </w:tc>
-        <w:tc>
-          <w:tcPr>
-            <w:tcW w:w="3891" w:type="dxa"/>
-          </w:tcPr>
-          <w:p>
-            <w:pPr>
-              <w:rPr>
-                <w:rFonts w:asciiTheme="minorEastAsia" w:hAnsiTheme="minorEastAsia" w:cstheme="minorHAnsi"/>
-              </w:rPr>
-            </w:pPr>
+              <w:t>商户的</w:t>
+            </w:r>
+            <w:r>
+              <w:rPr>
+                <w:rFonts w:asciiTheme="minorEastAsia" w:hAnsiTheme="minorEastAsia" w:cstheme="minorHAnsi"/>
+              </w:rPr>
+              <w:t>用户使用的终端类型</w:t>
+            </w:r>
             <w:r>
               <w:rPr>
                 <w:rFonts w:hint="eastAsia" w:asciiTheme="minorEastAsia" w:hAnsiTheme="minorEastAsia" w:cstheme="minorHAnsi"/>
               </w:rPr>
-              <w:t>商户的</w:t>
-            </w:r>
-            <w:r>
-              <w:rPr>
-                <w:rFonts w:asciiTheme="minorEastAsia" w:hAnsiTheme="minorEastAsia" w:cstheme="minorHAnsi"/>
-              </w:rPr>
-              <w:t>用户使用的终端类型</w:t>
-            </w:r>
+              <w:t>。</w:t>
+            </w:r>
+          </w:p>
+          <w:p>
+            <w:pPr>
+              <w:rPr>
+                <w:rFonts w:asciiTheme="minorEastAsia" w:hAnsiTheme="minorEastAsia" w:cstheme="minorHAnsi"/>
+              </w:rPr>
+            </w:pPr>
+            <w:r>
+              <w:rPr>
+                <w:rFonts w:asciiTheme="minorEastAsia" w:hAnsiTheme="minorEastAsia" w:cstheme="minorHAnsi"/>
+              </w:rPr>
+              <w:t>1 – API</w:t>
+            </w:r>
+          </w:p>
+          <w:p>
+            <w:pPr>
+              <w:rPr>
+                <w:rFonts w:asciiTheme="minorEastAsia" w:hAnsiTheme="minorEastAsia" w:cstheme="minorHAnsi"/>
+              </w:rPr>
+            </w:pPr>
             <w:r>
               <w:rPr>
                 <w:rFonts w:hint="eastAsia" w:asciiTheme="minorEastAsia" w:hAnsiTheme="minorEastAsia" w:cstheme="minorHAnsi"/>
               </w:rPr>
-              <w:t>。</w:t>
-            </w:r>
-          </w:p>
-          <w:p>
-            <w:pPr>
-              <w:rPr>
-                <w:rFonts w:asciiTheme="minorEastAsia" w:hAnsiTheme="minorEastAsia" w:cstheme="minorHAnsi"/>
-              </w:rPr>
-            </w:pPr>
-            <w:r>
-              <w:rPr>
-                <w:rFonts w:asciiTheme="minorEastAsia" w:hAnsiTheme="minorEastAsia" w:cstheme="minorHAnsi"/>
-              </w:rPr>
-              <w:t>1 – PC</w:t>
+              <w:t xml:space="preserve">2 </w:t>
+            </w:r>
+            <w:r>
+              <w:rPr>
+                <w:rFonts w:asciiTheme="minorEastAsia" w:hAnsiTheme="minorEastAsia" w:cstheme="minorHAnsi"/>
+              </w:rPr>
+              <w:t>–</w:t>
             </w:r>
             <w:r>
               <w:rPr>
                 <w:rFonts w:hint="eastAsia" w:asciiTheme="minorEastAsia" w:hAnsiTheme="minorEastAsia" w:cstheme="minorHAnsi"/>
               </w:rPr>
-              <w:t>端</w:t>
-            </w:r>
-          </w:p>
-          <w:p>
-            <w:pPr>
-              <w:rPr>
-                <w:rFonts w:asciiTheme="minorEastAsia" w:hAnsiTheme="minorEastAsia" w:cstheme="minorHAnsi"/>
-              </w:rPr>
-            </w:pPr>
-            <w:r>
-              <w:rPr>
-                <w:rFonts w:hint="eastAsia" w:asciiTheme="minorEastAsia" w:hAnsiTheme="minorEastAsia" w:cstheme="minorHAnsi"/>
-              </w:rPr>
-              <w:t xml:space="preserve">2 </w:t>
-            </w:r>
-            <w:r>
-              <w:rPr>
-                <w:rFonts w:asciiTheme="minorEastAsia" w:hAnsiTheme="minorEastAsia" w:cstheme="minorHAnsi"/>
-              </w:rPr>
-              <w:t>–</w:t>
-            </w:r>
-            <w:r>
-              <w:rPr>
-                <w:rFonts w:hint="eastAsia" w:asciiTheme="minorEastAsia" w:hAnsiTheme="minorEastAsia" w:cstheme="minorHAnsi"/>
-              </w:rPr>
-              <w:t xml:space="preserve"> 手机端</w:t>
+              <w:t xml:space="preserve"> </w:t>
+            </w:r>
+            <w:r>
+              <w:rPr>
+                <w:rFonts w:hint="default" w:asciiTheme="minorEastAsia" w:hAnsiTheme="minorEastAsia" w:cstheme="minorHAnsi"/>
+              </w:rPr>
+              <w:t>商户系统</w:t>
             </w:r>
           </w:p>
         </w:tc>
@@ -15379,7 +14825,7 @@
       <w:pPr>
         <w:pStyle w:val="31"/>
       </w:pPr>
-      <w:bookmarkStart w:id="31" w:name="_Toc2094996727"/>
+      <w:bookmarkStart w:id="31" w:name="_Toc1026663498"/>
       <w:r>
         <w:t>应答参数</w:t>
       </w:r>
@@ -15735,7 +15181,7 @@
             </w:pPr>
             <w:r>
               <w:rPr>
-                <w:rFonts w:hint="default" w:asciiTheme="minorEastAsia" w:hAnsiTheme="minorEastAsia" w:cstheme="minorHAnsi"/>
+                <w:rFonts w:asciiTheme="minorEastAsia" w:hAnsiTheme="minorEastAsia" w:cstheme="minorHAnsi"/>
               </w:rPr>
               <w:t>如果出错仅返回retcode和retmsg；如果成功将以下</w:t>
             </w:r>
@@ -15747,7 +15193,7 @@
             </w:r>
             <w:r>
               <w:rPr>
-                <w:rFonts w:hint="default" w:asciiTheme="minorEastAsia" w:hAnsiTheme="minorEastAsia" w:cstheme="minorHAnsi"/>
+                <w:rFonts w:asciiTheme="minorEastAsia" w:hAnsiTheme="minorEastAsia" w:cstheme="minorHAnsi"/>
               </w:rPr>
               <w:t>cipher_data字段</w:t>
             </w:r>
@@ -15759,7 +15205,7 @@
             </w:r>
             <w:r>
               <w:rPr>
-                <w:rFonts w:hint="default" w:asciiTheme="minorEastAsia" w:hAnsiTheme="minorEastAsia" w:cstheme="minorHAnsi"/>
+                <w:rFonts w:asciiTheme="minorEastAsia" w:hAnsiTheme="minorEastAsia" w:cstheme="minorHAnsi"/>
               </w:rPr>
               <w:t>和retcode、retmsg一起同步返回。</w:t>
             </w:r>
@@ -15940,7 +15386,7 @@
               <w:rPr>
                 <w:rFonts w:asciiTheme="minorEastAsia" w:hAnsiTheme="minorEastAsia" w:cstheme="minorHAnsi"/>
               </w:rPr>
-              <w:t>是</w:t>
+              <w:t>否</w:t>
             </w:r>
           </w:p>
         </w:tc>
@@ -16371,7 +15817,7 @@
               <w:rPr>
                 <w:rFonts w:asciiTheme="minorEastAsia" w:hAnsiTheme="minorEastAsia" w:cstheme="minorHAnsi"/>
               </w:rPr>
-              <w:t>是</w:t>
+              <w:t>否</w:t>
             </w:r>
           </w:p>
         </w:tc>
@@ -16490,6 +15936,12 @@
                 <w:rFonts w:asciiTheme="minorEastAsia" w:hAnsiTheme="minorEastAsia" w:cstheme="minorHAnsi"/>
               </w:rPr>
             </w:pPr>
+            <w:r>
+              <w:rPr>
+                <w:rFonts w:asciiTheme="minorEastAsia" w:hAnsiTheme="minorEastAsia" w:cstheme="minorHAnsi"/>
+              </w:rPr>
+              <w:t>是</w:t>
+            </w:r>
           </w:p>
         </w:tc>
         <w:tc>
@@ -16576,6 +16028,12 @@
                 <w:rFonts w:asciiTheme="minorEastAsia" w:hAnsiTheme="minorEastAsia" w:cstheme="minorHAnsi"/>
               </w:rPr>
             </w:pPr>
+            <w:r>
+              <w:rPr>
+                <w:rFonts w:asciiTheme="minorEastAsia" w:hAnsiTheme="minorEastAsia" w:cstheme="minorHAnsi"/>
+              </w:rPr>
+              <w:t>是</w:t>
+            </w:r>
           </w:p>
         </w:tc>
         <w:tc>
@@ -16785,20 +16243,7 @@
               <w:rPr>
                 <w:rFonts w:asciiTheme="minorEastAsia" w:hAnsiTheme="minorEastAsia" w:cstheme="minorHAnsi"/>
               </w:rPr>
-              <w:t>3：短信验证中</w:t>
-            </w:r>
-          </w:p>
-          <w:p>
-            <w:pPr>
-              <w:rPr>
-                <w:rFonts w:asciiTheme="minorEastAsia" w:hAnsiTheme="minorEastAsia" w:cstheme="minorHAnsi"/>
-              </w:rPr>
-            </w:pPr>
-            <w:r>
-              <w:rPr>
-                <w:rFonts w:asciiTheme="minorEastAsia" w:hAnsiTheme="minorEastAsia" w:cstheme="minorHAnsi"/>
-              </w:rPr>
-              <w:t>4：支付中</w:t>
+              <w:t>3：支付中</w:t>
             </w:r>
           </w:p>
         </w:tc>
@@ -17239,7 +16684,7 @@
               <w:rPr>
                 <w:rFonts w:asciiTheme="minorEastAsia" w:hAnsiTheme="minorEastAsia" w:cstheme="minorHAnsi"/>
               </w:rPr>
-              <w:t>是</w:t>
+              <w:t>否</w:t>
             </w:r>
           </w:p>
         </w:tc>
@@ -17301,21 +16746,6 @@
               </w:rPr>
               <w:t>名称。</w:t>
             </w:r>
-          </w:p>
-        </w:tc>
-      </w:tr>
-      <w:tr>
-        <w:tc>
-          <w:tcPr>
-            <w:tcW w:w="8522" w:type="dxa"/>
-            <w:gridSpan w:val="5"/>
-          </w:tcPr>
-          <w:p>
-            <w:pPr>
-              <w:rPr>
-                <w:rFonts w:asciiTheme="minorEastAsia" w:hAnsiTheme="minorEastAsia" w:cstheme="minorHAnsi"/>
-              </w:rPr>
-            </w:pPr>
           </w:p>
         </w:tc>
       </w:tr>
@@ -17552,69 +16982,9 @@
     </w:p>
     <w:p>
       <w:pPr>
-        <w:widowControl/>
-        <w:jc w:val="left"/>
-      </w:pPr>
-    </w:p>
-    <w:p>
-      <w:pPr>
-        <w:widowControl/>
-        <w:jc w:val="left"/>
-      </w:pPr>
-    </w:p>
-    <w:p>
-      <w:pPr>
-        <w:widowControl/>
-        <w:jc w:val="left"/>
-      </w:pPr>
-    </w:p>
-    <w:p>
-      <w:pPr>
-        <w:widowControl/>
-        <w:jc w:val="left"/>
-      </w:pPr>
-    </w:p>
-    <w:p>
-      <w:pPr>
-        <w:widowControl/>
-        <w:jc w:val="left"/>
-      </w:pPr>
-    </w:p>
-    <w:p>
-      <w:pPr>
-        <w:widowControl/>
-        <w:jc w:val="left"/>
-      </w:pPr>
-    </w:p>
-    <w:p>
-      <w:pPr>
-        <w:widowControl/>
-        <w:jc w:val="left"/>
-      </w:pPr>
-    </w:p>
-    <w:p>
-      <w:pPr>
-        <w:widowControl/>
-        <w:jc w:val="left"/>
-      </w:pPr>
-    </w:p>
-    <w:p>
-      <w:pPr>
-        <w:widowControl/>
-        <w:jc w:val="left"/>
-      </w:pPr>
-    </w:p>
-    <w:p>
-      <w:pPr>
-        <w:widowControl/>
-        <w:jc w:val="left"/>
-      </w:pPr>
-    </w:p>
-    <w:p>
-      <w:pPr>
         <w:pStyle w:val="25"/>
       </w:pPr>
-      <w:bookmarkStart w:id="32" w:name="_Toc677561454"/>
+      <w:bookmarkStart w:id="32" w:name="_Toc104066151"/>
       <w:r>
         <w:rPr>
           <w:rFonts w:hint="eastAsia"/>
@@ -17627,8 +16997,8 @@
       <w:pPr>
         <w:pStyle w:val="28"/>
       </w:pPr>
-      <w:bookmarkStart w:id="33" w:name="_Toc518669699"/>
-      <w:bookmarkStart w:id="34" w:name="_Toc425265605"/>
+      <w:bookmarkStart w:id="33" w:name="_Toc425265605"/>
+      <w:bookmarkStart w:id="34" w:name="_Toc1461356355"/>
       <w:r>
         <w:rPr>
           <w:rFonts w:asciiTheme="minorEastAsia" w:hAnsiTheme="minorEastAsia" w:cstheme="minorHAnsi"/>
@@ -17678,8 +17048,8 @@
       <w:pPr>
         <w:pStyle w:val="28"/>
       </w:pPr>
-      <w:bookmarkStart w:id="35" w:name="_Toc1258077145"/>
-      <w:bookmarkStart w:id="36" w:name="_Toc425265606"/>
+      <w:bookmarkStart w:id="35" w:name="_Toc425265606"/>
+      <w:bookmarkStart w:id="36" w:name="_Toc925000348"/>
       <w:r>
         <w:rPr>
           <w:rFonts w:asciiTheme="minorEastAsia" w:hAnsiTheme="minorEastAsia" w:cstheme="minorHAnsi"/>
@@ -20395,7 +19765,7 @@
       <w:pPr>
         <w:pStyle w:val="25"/>
       </w:pPr>
-      <w:bookmarkStart w:id="37" w:name="_Toc1263945989"/>
+      <w:bookmarkStart w:id="37" w:name="_Toc418458126"/>
       <w:r>
         <w:rPr>
           <w:rFonts w:hint="eastAsia"/>
@@ -21252,7 +20622,7 @@
       <w:pPr>
         <w:pStyle w:val="25"/>
       </w:pPr>
-      <w:bookmarkStart w:id="38" w:name="_Toc1201704496"/>
+      <w:bookmarkStart w:id="38" w:name="_Toc293920958"/>
       <w:r>
         <w:rPr>
           <w:rFonts w:hint="eastAsia"/>
@@ -21937,7 +21307,7 @@
                 <w:b/>
                 <w:bCs/>
               </w:rPr>
-              <w:t>1</w:t>
+              <w:t>8</w:t>
             </w:r>
             <w:r>
               <w:rPr>
@@ -22045,100 +21415,6 @@
 
 <file path=word/numbering.xml><?xml version="1.0" encoding="utf-8"?>
 <w:numbering xmlns:wpc="http://schemas.microsoft.com/office/word/2010/wordprocessingCanvas" xmlns:mc="http://schemas.openxmlformats.org/markup-compatibility/2006" xmlns:o="urn:schemas-microsoft-com:office:office" xmlns:r="http://schemas.openxmlformats.org/officeDocument/2006/relationships" xmlns:m="http://schemas.openxmlformats.org/officeDocument/2006/math" xmlns:v="urn:schemas-microsoft-com:vml" xmlns:wp14="http://schemas.microsoft.com/office/word/2010/wordprocessingDrawing" xmlns:wp="http://schemas.openxmlformats.org/drawingml/2006/wordprocessingDrawing" xmlns:w10="urn:schemas-microsoft-com:office:word" xmlns:w="http://schemas.openxmlformats.org/wordprocessingml/2006/main" xmlns:w14="http://schemas.microsoft.com/office/word/2010/wordml" xmlns:wpg="http://schemas.microsoft.com/office/word/2010/wordprocessingGroup" xmlns:wpi="http://schemas.microsoft.com/office/word/2010/wordprocessingInk" xmlns:wne="http://schemas.microsoft.com/office/word/2006/wordml" xmlns:wps="http://schemas.microsoft.com/office/word/2010/wordprocessingShape" mc:Ignorable="w14 wp14">
-  <w:abstractNum w:abstractNumId="966005328">
-    <w:nsid w:val="39941250"/>
-    <w:multiLevelType w:val="multilevel"/>
-    <w:tmpl w:val="39941250"/>
-    <w:lvl w:ilvl="0" w:tentative="1">
-      <w:start w:val="1"/>
-      <w:numFmt w:val="decimal"/>
-      <w:pStyle w:val="25"/>
-      <w:suff w:val="space"/>
-      <w:lvlText w:val="%1"/>
-      <w:lvlJc w:val="left"/>
-      <w:pPr>
-        <w:ind w:left="0" w:firstLine="0"/>
-      </w:pPr>
-    </w:lvl>
-    <w:lvl w:ilvl="1" w:tentative="1">
-      <w:start w:val="1"/>
-      <w:numFmt w:val="decimal"/>
-      <w:pStyle w:val="28"/>
-      <w:suff w:val="space"/>
-      <w:lvlText w:val="%1.%2"/>
-      <w:lvlJc w:val="left"/>
-      <w:pPr>
-        <w:ind w:left="0" w:firstLine="0"/>
-      </w:pPr>
-    </w:lvl>
-    <w:lvl w:ilvl="2" w:tentative="1">
-      <w:start w:val="1"/>
-      <w:numFmt w:val="decimal"/>
-      <w:pStyle w:val="31"/>
-      <w:suff w:val="space"/>
-      <w:lvlText w:val="%1.%2.%3"/>
-      <w:lvlJc w:val="left"/>
-      <w:pPr>
-        <w:ind w:left="0" w:firstLine="0"/>
-      </w:pPr>
-    </w:lvl>
-    <w:lvl w:ilvl="3" w:tentative="1">
-      <w:start w:val="1"/>
-      <w:numFmt w:val="decimal"/>
-      <w:pStyle w:val="34"/>
-      <w:suff w:val="space"/>
-      <w:lvlText w:val="%1.%2.%3.%4"/>
-      <w:lvlJc w:val="left"/>
-      <w:pPr>
-        <w:ind w:left="0" w:firstLine="0"/>
-      </w:pPr>
-    </w:lvl>
-    <w:lvl w:ilvl="4" w:tentative="1">
-      <w:start w:val="1"/>
-      <w:numFmt w:val="decimal"/>
-      <w:lvlText w:val="%1.%2.%3.%4.%5"/>
-      <w:lvlJc w:val="left"/>
-      <w:pPr>
-        <w:ind w:left="2551" w:hanging="850"/>
-      </w:pPr>
-    </w:lvl>
-    <w:lvl w:ilvl="5" w:tentative="1">
-      <w:start w:val="1"/>
-      <w:numFmt w:val="decimal"/>
-      <w:lvlText w:val="%1.%2.%3.%4.%5.%6"/>
-      <w:lvlJc w:val="left"/>
-      <w:pPr>
-        <w:ind w:left="3260" w:hanging="1134"/>
-      </w:pPr>
-    </w:lvl>
-    <w:lvl w:ilvl="6" w:tentative="1">
-      <w:start w:val="1"/>
-      <w:numFmt w:val="decimal"/>
-      <w:lvlText w:val="%1.%2.%3.%4.%5.%6.%7"/>
-      <w:lvlJc w:val="left"/>
-      <w:pPr>
-        <w:ind w:left="3827" w:hanging="1276"/>
-      </w:pPr>
-    </w:lvl>
-    <w:lvl w:ilvl="7" w:tentative="1">
-      <w:start w:val="1"/>
-      <w:numFmt w:val="decimal"/>
-      <w:lvlText w:val="%1.%2.%3.%4.%5.%6.%7.%8"/>
-      <w:lvlJc w:val="left"/>
-      <w:pPr>
-        <w:ind w:left="4394" w:hanging="1418"/>
-      </w:pPr>
-    </w:lvl>
-    <w:lvl w:ilvl="8" w:tentative="1">
-      <w:start w:val="1"/>
-      <w:numFmt w:val="decimal"/>
-      <w:lvlText w:val="%1.%2.%3.%4.%5.%6.%7.%8.%9"/>
-      <w:lvlJc w:val="left"/>
-      <w:pPr>
-        <w:ind w:left="5102" w:hanging="1700"/>
-      </w:pPr>
-    </w:lvl>
-  </w:abstractNum>
   <w:abstractNum w:abstractNumId="1859197417">
     <w:nsid w:val="6ED119E9"/>
     <w:multiLevelType w:val="multilevel"/>
@@ -22252,6 +21528,100 @@
       </w:rPr>
     </w:lvl>
   </w:abstractNum>
+  <w:abstractNum w:abstractNumId="966005328">
+    <w:nsid w:val="39941250"/>
+    <w:multiLevelType w:val="multilevel"/>
+    <w:tmpl w:val="39941250"/>
+    <w:lvl w:ilvl="0" w:tentative="1">
+      <w:start w:val="1"/>
+      <w:numFmt w:val="decimal"/>
+      <w:pStyle w:val="25"/>
+      <w:suff w:val="space"/>
+      <w:lvlText w:val="%1"/>
+      <w:lvlJc w:val="left"/>
+      <w:pPr>
+        <w:ind w:left="0" w:firstLine="0"/>
+      </w:pPr>
+    </w:lvl>
+    <w:lvl w:ilvl="1" w:tentative="1">
+      <w:start w:val="1"/>
+      <w:numFmt w:val="decimal"/>
+      <w:pStyle w:val="28"/>
+      <w:suff w:val="space"/>
+      <w:lvlText w:val="%1.%2"/>
+      <w:lvlJc w:val="left"/>
+      <w:pPr>
+        <w:ind w:left="0" w:firstLine="0"/>
+      </w:pPr>
+    </w:lvl>
+    <w:lvl w:ilvl="2" w:tentative="1">
+      <w:start w:val="1"/>
+      <w:numFmt w:val="decimal"/>
+      <w:pStyle w:val="31"/>
+      <w:suff w:val="space"/>
+      <w:lvlText w:val="%1.%2.%3"/>
+      <w:lvlJc w:val="left"/>
+      <w:pPr>
+        <w:ind w:left="0" w:firstLine="0"/>
+      </w:pPr>
+    </w:lvl>
+    <w:lvl w:ilvl="3" w:tentative="1">
+      <w:start w:val="1"/>
+      <w:numFmt w:val="decimal"/>
+      <w:pStyle w:val="34"/>
+      <w:suff w:val="space"/>
+      <w:lvlText w:val="%1.%2.%3.%4"/>
+      <w:lvlJc w:val="left"/>
+      <w:pPr>
+        <w:ind w:left="0" w:firstLine="0"/>
+      </w:pPr>
+    </w:lvl>
+    <w:lvl w:ilvl="4" w:tentative="1">
+      <w:start w:val="1"/>
+      <w:numFmt w:val="decimal"/>
+      <w:lvlText w:val="%1.%2.%3.%4.%5"/>
+      <w:lvlJc w:val="left"/>
+      <w:pPr>
+        <w:ind w:left="2551" w:hanging="850"/>
+      </w:pPr>
+    </w:lvl>
+    <w:lvl w:ilvl="5" w:tentative="1">
+      <w:start w:val="1"/>
+      <w:numFmt w:val="decimal"/>
+      <w:lvlText w:val="%1.%2.%3.%4.%5.%6"/>
+      <w:lvlJc w:val="left"/>
+      <w:pPr>
+        <w:ind w:left="3260" w:hanging="1134"/>
+      </w:pPr>
+    </w:lvl>
+    <w:lvl w:ilvl="6" w:tentative="1">
+      <w:start w:val="1"/>
+      <w:numFmt w:val="decimal"/>
+      <w:lvlText w:val="%1.%2.%3.%4.%5.%6.%7"/>
+      <w:lvlJc w:val="left"/>
+      <w:pPr>
+        <w:ind w:left="3827" w:hanging="1276"/>
+      </w:pPr>
+    </w:lvl>
+    <w:lvl w:ilvl="7" w:tentative="1">
+      <w:start w:val="1"/>
+      <w:numFmt w:val="decimal"/>
+      <w:lvlText w:val="%1.%2.%3.%4.%5.%6.%7.%8"/>
+      <w:lvlJc w:val="left"/>
+      <w:pPr>
+        <w:ind w:left="4394" w:hanging="1418"/>
+      </w:pPr>
+    </w:lvl>
+    <w:lvl w:ilvl="8" w:tentative="1">
+      <w:start w:val="1"/>
+      <w:numFmt w:val="decimal"/>
+      <w:lvlText w:val="%1.%2.%3.%4.%5.%6.%7.%8.%9"/>
+      <w:lvlJc w:val="left"/>
+      <w:pPr>
+        <w:ind w:left="5102" w:hanging="1700"/>
+      </w:pPr>
+    </w:lvl>
+  </w:abstractNum>
   <w:num w:numId="1">
     <w:abstractNumId w:val="966005328"/>
   </w:num>
@@ -22336,7 +21706,7 @@
     <w:lsdException w:qFormat="1" w:unhideWhenUsed="0" w:uiPriority="10" w:semiHidden="0" w:name="Title"/>
     <w:lsdException w:uiPriority="99" w:name="Closing"/>
     <w:lsdException w:uiPriority="99" w:name="Signature"/>
-    <w:lsdException w:qFormat="1" w:uiPriority="1" w:semiHidden="0" w:name="Default Paragraph Font"/>
+    <w:lsdException w:uiPriority="1" w:semiHidden="0" w:name="Default Paragraph Font"/>
     <w:lsdException w:uiPriority="99" w:name="Body Text"/>
     <w:lsdException w:uiPriority="99" w:name="Body Text Indent"/>
     <w:lsdException w:uiPriority="99" w:name="List Continue"/>
@@ -22374,7 +21744,7 @@
     <w:lsdException w:uiPriority="99" w:name="HTML Sample"/>
     <w:lsdException w:uiPriority="99" w:name="HTML Typewriter"/>
     <w:lsdException w:uiPriority="99" w:name="HTML Variable"/>
-    <w:lsdException w:qFormat="1" w:uiPriority="99" w:semiHidden="0" w:name="Normal Table"/>
+    <w:lsdException w:uiPriority="99" w:semiHidden="0" w:name="Normal Table"/>
     <w:lsdException w:qFormat="1" w:uiPriority="99" w:semiHidden="0" w:name="annotation subject"/>
     <w:lsdException w:uiPriority="99" w:name="Table Simple 1"/>
     <w:lsdException w:uiPriority="99" w:name="Table Simple 2"/>
@@ -22418,7 +21788,7 @@
     <w:lsdException w:uiPriority="99" w:name="Table Web 1"/>
     <w:lsdException w:uiPriority="99" w:name="Table Web 2"/>
     <w:lsdException w:uiPriority="99" w:name="Table Web 3"/>
-    <w:lsdException w:uiPriority="99" w:semiHidden="0" w:name="Balloon Text"/>
+    <w:lsdException w:qFormat="1" w:uiPriority="99" w:semiHidden="0" w:name="Balloon Text"/>
     <w:lsdException w:qFormat="1" w:unhideWhenUsed="0" w:uiPriority="39" w:semiHidden="0" w:name="Table Grid"/>
     <w:lsdException w:uiPriority="99" w:name="Table Theme"/>
     <w:lsdException w:unhideWhenUsed="0" w:uiPriority="60" w:semiHidden="0" w:name="Light Shading"/>
@@ -22625,13 +21995,11 @@
   <w:style w:type="character" w:default="1" w:styleId="16">
     <w:name w:val="Default Paragraph Font"/>
     <w:unhideWhenUsed/>
-    <w:qFormat/>
     <w:uiPriority w:val="1"/>
   </w:style>
   <w:style w:type="table" w:default="1" w:styleId="19">
     <w:name w:val="Normal Table"/>
     <w:unhideWhenUsed/>
-    <w:qFormat/>
     <w:uiPriority w:val="99"/>
     <w:tblPr>
       <w:tblLayout w:type="fixed"/>
@@ -22696,6 +22064,7 @@
     <w:basedOn w:val="1"/>
     <w:link w:val="39"/>
     <w:unhideWhenUsed/>
+    <w:qFormat/>
     <w:uiPriority w:val="99"/>
     <w:rPr>
       <w:sz w:val="18"/>

</xml_diff>